<commit_message>
* updated demo doc
</commit_message>
<xml_diff>
--- a/Senior Project Files/Time Warrior-DemoDoc.docx
+++ b/Senior Project Files/Time Warrior-DemoDoc.docx
@@ -395,13 +395,6 @@
     </w:sdt>
     <w:sdt>
       <w:sdtPr>
-        <w:id w:val="18417365"/>
-        <w:docPartObj>
-          <w:docPartGallery w:val="Table of Contents"/>
-          <w:docPartUnique/>
-        </w:docPartObj>
-      </w:sdtPr>
-      <w:sdtEndPr>
         <w:rPr>
           <w:rFonts w:asciiTheme="minorHAnsi" w:eastAsiaTheme="minorHAnsi" w:hAnsiTheme="minorHAnsi" w:cstheme="minorBidi"/>
           <w:b w:val="0"/>
@@ -410,7 +403,12 @@
           <w:sz w:val="22"/>
           <w:szCs w:val="22"/>
         </w:rPr>
-      </w:sdtEndPr>
+        <w:id w:val="18417365"/>
+        <w:docPartObj>
+          <w:docPartGallery w:val="Table of Contents"/>
+          <w:docPartUnique/>
+        </w:docPartObj>
+      </w:sdtPr>
       <w:sdtContent>
         <w:p>
           <w:pPr>
@@ -2246,7 +2244,7 @@
           </w:tcPr>
           <w:p>
             <w:r>
-              <w:t>I</w:t>
+              <w:t>H</w:t>
             </w:r>
           </w:p>
         </w:tc>
@@ -2259,7 +2257,7 @@
               <w:cnfStyle w:val="000000100000"/>
             </w:pPr>
             <w:r>
-              <w:t>Open up the Inventory</w:t>
+              <w:t>Use Health Potion</w:t>
             </w:r>
           </w:p>
         </w:tc>
@@ -2272,7 +2270,7 @@
           </w:tcPr>
           <w:p>
             <w:r>
-              <w:t>H</w:t>
+              <w:t>E</w:t>
             </w:r>
           </w:p>
         </w:tc>
@@ -2285,7 +2283,7 @@
               <w:cnfStyle w:val="000000000000"/>
             </w:pPr>
             <w:r>
-              <w:t>Use Health Potion</w:t>
+              <w:t>Use Energy potion</w:t>
             </w:r>
           </w:p>
         </w:tc>
@@ -2301,7 +2299,7 @@
           </w:tcPr>
           <w:p>
             <w:r>
-              <w:t>E</w:t>
+              <w:t>1-3, 5-7</w:t>
             </w:r>
           </w:p>
         </w:tc>
@@ -2314,7 +2312,7 @@
               <w:cnfStyle w:val="000000100000"/>
             </w:pPr>
             <w:r>
-              <w:t>Use Energy potion</w:t>
+              <w:t>Quickly change left-click attack (1-3) or right-click attack (5-7) to another attack of the same type (i.e. change Basic Fire to Advanced or Expert Fire).</w:t>
             </w:r>
           </w:p>
         </w:tc>
@@ -2327,7 +2325,7 @@
           </w:tcPr>
           <w:p>
             <w:r>
-              <w:t>1-3, 5-7</w:t>
+              <w:t>Space Bar</w:t>
             </w:r>
           </w:p>
         </w:tc>
@@ -2338,35 +2336,6 @@
           <w:p>
             <w:pPr>
               <w:cnfStyle w:val="000000000000"/>
-            </w:pPr>
-            <w:r>
-              <w:t>Quickly change left-click attack (1-3) or right-click attack (5-7) to another attack of the same type (i.e. change Basic Fire to Advanced or Expert Fire).</w:t>
-            </w:r>
-          </w:p>
-        </w:tc>
-      </w:tr>
-      <w:tr>
-        <w:trPr>
-          <w:cnfStyle w:val="000000100000"/>
-        </w:trPr>
-        <w:tc>
-          <w:tcPr>
-            <w:cnfStyle w:val="001000000000"/>
-            <w:tcW w:w="4788" w:type="dxa"/>
-          </w:tcPr>
-          <w:p>
-            <w:r>
-              <w:t>Space Bar</w:t>
-            </w:r>
-          </w:p>
-        </w:tc>
-        <w:tc>
-          <w:tcPr>
-            <w:tcW w:w="4788" w:type="dxa"/>
-          </w:tcPr>
-          <w:p>
-            <w:pPr>
-              <w:cnfStyle w:val="000000100000"/>
             </w:pPr>
             <w:r>
               <w:t>Activate an NPC’s Dialogue when in range</w:t>
@@ -2725,6 +2694,9 @@
         <w:ind w:left="360"/>
       </w:pPr>
       <w:r>
+        <w:rPr>
+          <w:noProof/>
+        </w:rPr>
         <w:drawing>
           <wp:inline distT="0" distB="0" distL="0" distR="0">
             <wp:extent cx="5943600" cy="4660490"/>
@@ -3194,7 +3166,13 @@
     </w:p>
     <w:p>
       <w:r>
-        <w:t>Magic is categorized by its element, which can be Divine, Fire, Ice, or Lightning. Each element has 3 levels of spells: Basic, Advanced, and Expert. When applied to the same target, spells can combine to create combinations.</w:t>
+        <w:t>Magic is categorized by its element, which can be Divine, Fire, Ice, or Lightning. Each element has 3 levels of spells: Basic, Advanced, and Expert.</w:t>
+      </w:r>
+      <w:r>
+        <w:t xml:space="preserve"> More information can be found under Weapons and Magic</w:t>
+      </w:r>
+      <w:r>
+        <w:t>.</w:t>
       </w:r>
     </w:p>
     <w:p>
@@ -3209,9 +3187,227 @@
     </w:p>
     <w:p>
       <w:r>
-        <w:t>An Inventory system will be implemented that WILL NOT pause the game. Players can switch whatever chips they currently have equipped with another chip whenever they want. However, they can still be attacked, and can still move. Each enemy defeated gives a certain amount of character exp, and each use of a chip gives a small amount of Chip exp. Each character level gives one chip level for the player to use as they wish, which helps them specialize in a certain element or weapon type. Extra chips, which can be found after the enemies are killed on the ground, can be sold for a certain amount of chip exp, depending on the chip sold, which can be applied to any chip chosen by the player.</w:t>
+        <w:t>An Inventory system will be implemented that WILL NOT pause the game. Players can switch whatever chips they currently have equipped with another chip whenever they want. However, they can still be attacked, and can still move. Each enemy defeated gives a certain amount of character exp, and each use of a chip gives a small amount of Chip exp.</w:t>
+      </w:r>
+      <w:r>
+        <w:t xml:space="preserve"> </w:t>
+      </w:r>
+      <w:proofErr w:type="gramStart"/>
+      <w:r>
+        <w:t>Frequent</w:t>
+      </w:r>
+      <w:proofErr w:type="gramEnd"/>
+      <w:r>
+        <w:t xml:space="preserve"> use of a chip type helps to unlock more powerful chips of that type, </w:t>
+      </w:r>
+      <w:r>
+        <w:t>which helps the</w:t>
+      </w:r>
+      <w:r>
+        <w:t xml:space="preserve"> player</w:t>
+      </w:r>
+      <w:r>
+        <w:t xml:space="preserve"> specialize in a </w:t>
+      </w:r>
+      <w:r>
+        <w:t>certain element or weapon type.</w:t>
       </w:r>
     </w:p>
+    <w:p>
+      <w:r>
+        <w:t xml:space="preserve">Armor, </w:t>
+      </w:r>
+      <w:r>
+        <w:t xml:space="preserve">which </w:t>
+      </w:r>
+      <w:r>
+        <w:t xml:space="preserve">has a chance to be dropped when </w:t>
+      </w:r>
+      <w:r>
+        <w:t>enemies are killed</w:t>
+      </w:r>
+      <w:r>
+        <w:t>, can be sold for potions:</w:t>
+      </w:r>
+    </w:p>
+    <w:tbl>
+      <w:tblPr>
+        <w:tblStyle w:val="LightList1"/>
+        <w:tblW w:w="0" w:type="auto"/>
+        <w:tblLook w:val="04A0"/>
+      </w:tblPr>
+      <w:tblGrid>
+        <w:gridCol w:w="3192"/>
+        <w:gridCol w:w="3192"/>
+        <w:gridCol w:w="3192"/>
+      </w:tblGrid>
+      <w:tr>
+        <w:trPr>
+          <w:cnfStyle w:val="100000000000"/>
+        </w:trPr>
+        <w:tc>
+          <w:tcPr>
+            <w:cnfStyle w:val="001000000000"/>
+            <w:tcW w:w="3192" w:type="dxa"/>
+          </w:tcPr>
+          <w:p>
+            <w:r>
+              <w:t>Comparison of Armor Buffs</w:t>
+            </w:r>
+          </w:p>
+        </w:tc>
+        <w:tc>
+          <w:tcPr>
+            <w:tcW w:w="3192" w:type="dxa"/>
+          </w:tcPr>
+          <w:p>
+            <w:pPr>
+              <w:cnfStyle w:val="100000000000"/>
+            </w:pPr>
+            <w:r>
+              <w:t># Health Potions Given</w:t>
+            </w:r>
+          </w:p>
+        </w:tc>
+        <w:tc>
+          <w:tcPr>
+            <w:tcW w:w="3192" w:type="dxa"/>
+          </w:tcPr>
+          <w:p>
+            <w:pPr>
+              <w:cnfStyle w:val="100000000000"/>
+            </w:pPr>
+            <w:r>
+              <w:t># Energy Potions Given</w:t>
+            </w:r>
+          </w:p>
+        </w:tc>
+      </w:tr>
+      <w:tr>
+        <w:trPr>
+          <w:cnfStyle w:val="000000100000"/>
+        </w:trPr>
+        <w:tc>
+          <w:tcPr>
+            <w:cnfStyle w:val="001000000000"/>
+            <w:tcW w:w="3192" w:type="dxa"/>
+          </w:tcPr>
+          <w:p>
+            <w:r>
+              <w:t>Def buff &gt; Resist buff</w:t>
+            </w:r>
+          </w:p>
+        </w:tc>
+        <w:tc>
+          <w:tcPr>
+            <w:tcW w:w="3192" w:type="dxa"/>
+          </w:tcPr>
+          <w:p>
+            <w:pPr>
+              <w:cnfStyle w:val="000000100000"/>
+            </w:pPr>
+            <w:r>
+              <w:t>1</w:t>
+            </w:r>
+          </w:p>
+        </w:tc>
+        <w:tc>
+          <w:tcPr>
+            <w:tcW w:w="3192" w:type="dxa"/>
+          </w:tcPr>
+          <w:p>
+            <w:pPr>
+              <w:cnfStyle w:val="000000100000"/>
+            </w:pPr>
+            <w:r>
+              <w:t>0</w:t>
+            </w:r>
+          </w:p>
+        </w:tc>
+      </w:tr>
+      <w:tr>
+        <w:tc>
+          <w:tcPr>
+            <w:cnfStyle w:val="001000000000"/>
+            <w:tcW w:w="3192" w:type="dxa"/>
+          </w:tcPr>
+          <w:p>
+            <w:r>
+              <w:t>Def buff = Resist buff</w:t>
+            </w:r>
+          </w:p>
+        </w:tc>
+        <w:tc>
+          <w:tcPr>
+            <w:tcW w:w="3192" w:type="dxa"/>
+          </w:tcPr>
+          <w:p>
+            <w:pPr>
+              <w:cnfStyle w:val="000000000000"/>
+            </w:pPr>
+            <w:r>
+              <w:t>1</w:t>
+            </w:r>
+          </w:p>
+        </w:tc>
+        <w:tc>
+          <w:tcPr>
+            <w:tcW w:w="3192" w:type="dxa"/>
+          </w:tcPr>
+          <w:p>
+            <w:pPr>
+              <w:cnfStyle w:val="000000000000"/>
+            </w:pPr>
+            <w:r>
+              <w:t>1</w:t>
+            </w:r>
+          </w:p>
+        </w:tc>
+      </w:tr>
+      <w:tr>
+        <w:trPr>
+          <w:cnfStyle w:val="000000100000"/>
+        </w:trPr>
+        <w:tc>
+          <w:tcPr>
+            <w:cnfStyle w:val="001000000000"/>
+            <w:tcW w:w="3192" w:type="dxa"/>
+          </w:tcPr>
+          <w:p>
+            <w:r>
+              <w:t>Def bust &lt; Resist buff</w:t>
+            </w:r>
+          </w:p>
+        </w:tc>
+        <w:tc>
+          <w:tcPr>
+            <w:tcW w:w="3192" w:type="dxa"/>
+          </w:tcPr>
+          <w:p>
+            <w:pPr>
+              <w:cnfStyle w:val="000000100000"/>
+            </w:pPr>
+            <w:r>
+              <w:t>0</w:t>
+            </w:r>
+          </w:p>
+        </w:tc>
+        <w:tc>
+          <w:tcPr>
+            <w:tcW w:w="3192" w:type="dxa"/>
+          </w:tcPr>
+          <w:p>
+            <w:pPr>
+              <w:cnfStyle w:val="000000100000"/>
+            </w:pPr>
+            <w:r>
+              <w:t>1</w:t>
+            </w:r>
+          </w:p>
+        </w:tc>
+      </w:tr>
+    </w:tbl>
+    <w:p/>
     <w:p>
       <w:pPr>
         <w:pStyle w:val="Heading4"/>
@@ -3715,6 +3911,13 @@
               </w:rPr>
               <w:t>ubber, elastic</w:t>
             </w:r>
+            <w:r>
+              <w:rPr>
+                <w:rFonts w:cs="Courier New"/>
+                <w:noProof/>
+              </w:rPr>
+              <w:t>, slime</w:t>
+            </w:r>
           </w:p>
         </w:tc>
         <w:tc>
@@ -3892,6 +4095,7 @@
     </w:p>
     <w:p>
       <w:r>
+        <w:lastRenderedPageBreak/>
         <w:t>Total damage done with weapons is related to the player’s strength, increasing the weapon’s base damage by a certain percentage:</w:t>
       </w:r>
     </w:p>
@@ -3925,7 +4129,6 @@
     </w:p>
     <w:p>
       <w:r>
-        <w:lastRenderedPageBreak/>
         <w:t xml:space="preserve">Total damage taken = “total weapon </w:t>
       </w:r>
       <w:proofErr w:type="spellStart"/>
@@ -4777,6 +4980,7 @@
     <w:p/>
     <w:p>
       <w:r>
+        <w:lastRenderedPageBreak/>
         <w:t>Each magic type has a distinctive use or effect:</w:t>
       </w:r>
     </w:p>
@@ -9982,192 +10186,192 @@
     </dgm:pt>
   </dgm:ptLst>
   <dgm:cxnLst>
+    <dgm:cxn modelId="{F3C66A9E-C084-4F75-BFE1-3E72360FCFF4}" type="presOf" srcId="{7E166EAB-751E-46F3-B543-978A15934E4B}" destId="{6B8529CC-2BF5-4C72-9837-8E315C881B3C}" srcOrd="0" destOrd="0" presId="urn:microsoft.com/office/officeart/2005/8/layout/orgChart1"/>
+    <dgm:cxn modelId="{B1D8AD68-3F11-4681-B5E4-16C860D32508}" type="presOf" srcId="{61EF2629-C40D-4A3D-96E7-9FAFAC47A812}" destId="{D76E73FD-FD92-4151-945E-BDCB2A65C76E}" srcOrd="0" destOrd="0" presId="urn:microsoft.com/office/officeart/2005/8/layout/orgChart1"/>
+    <dgm:cxn modelId="{8FD25C8E-7E3A-4DDE-9F82-7513294002E7}" srcId="{74D5B5B1-347C-4753-9FDC-7C9D32E84016}" destId="{3FE96ED2-C145-414E-9A9A-A38371561E63}" srcOrd="3" destOrd="0" parTransId="{49D02512-0FF2-441F-8064-D518EA73778A}" sibTransId="{5465D8B8-D904-454B-A4BC-D770196865E3}"/>
+    <dgm:cxn modelId="{C1408B0A-6F3A-4E51-A684-BB238A381B4C}" type="presOf" srcId="{B7BE47B6-AC29-48D0-BB23-A1981965C518}" destId="{E2B065E7-A387-4D71-8003-06F3E31A3116}" srcOrd="0" destOrd="0" presId="urn:microsoft.com/office/officeart/2005/8/layout/orgChart1"/>
+    <dgm:cxn modelId="{664232E6-ECD6-4213-94FD-00A7E02D9F11}" type="presOf" srcId="{C6EAC1F3-964B-47B1-A68F-0F26F2A2AE0E}" destId="{3496403B-066E-4B7E-A299-D08360707D3B}" srcOrd="1" destOrd="0" presId="urn:microsoft.com/office/officeart/2005/8/layout/orgChart1"/>
+    <dgm:cxn modelId="{1C096048-83C7-4679-BD63-18507241C939}" type="presOf" srcId="{B7BE47B6-AC29-48D0-BB23-A1981965C518}" destId="{2D554533-FFE2-4A8F-A1CA-8D89666FD365}" srcOrd="1" destOrd="0" presId="urn:microsoft.com/office/officeart/2005/8/layout/orgChart1"/>
+    <dgm:cxn modelId="{7640845F-CFF0-49AC-A3ED-8D27C07E59D3}" type="presOf" srcId="{EAC672BB-548E-4BE3-B0B7-5C7BC9887C76}" destId="{CA1A9268-B0F9-408B-A425-35ABD7D6ED38}" srcOrd="0" destOrd="0" presId="urn:microsoft.com/office/officeart/2005/8/layout/orgChart1"/>
+    <dgm:cxn modelId="{5EF0CDBF-9B66-4361-831D-CED422D32EAE}" srcId="{24C1E591-B6BC-4F7E-8B42-3B5E0774A6B4}" destId="{CA2074A5-EE50-4582-AA29-A3F15D7AA458}" srcOrd="0" destOrd="0" parTransId="{6299CB19-8D20-4C16-9927-75B95D7E6A16}" sibTransId="{51055305-B3EE-4B3C-B713-C64096B28A66}"/>
+    <dgm:cxn modelId="{976EE47B-DE9E-4E0B-8ED3-AFB611984090}" type="presOf" srcId="{CA2074A5-EE50-4582-AA29-A3F15D7AA458}" destId="{4663EB0B-8F5A-4B92-8106-0C7B4B0005E8}" srcOrd="1" destOrd="0" presId="urn:microsoft.com/office/officeart/2005/8/layout/orgChart1"/>
+    <dgm:cxn modelId="{B8A9462B-55F5-4E1D-BC96-F0E7A44AC5D6}" type="presOf" srcId="{C4430CD3-1B39-49C1-99CB-BBCEA6492D87}" destId="{1B9EFE04-3A9D-45DC-AD82-8BCCDDBC98B0}" srcOrd="1" destOrd="0" presId="urn:microsoft.com/office/officeart/2005/8/layout/orgChart1"/>
+    <dgm:cxn modelId="{A1F0F770-01B7-447C-825C-C9C182D6807C}" srcId="{04DA42DA-9F07-493F-88AB-9E65009882F9}" destId="{74D5B5B1-347C-4753-9FDC-7C9D32E84016}" srcOrd="0" destOrd="0" parTransId="{9E525E95-AF2B-4C03-AA8B-34E44DAFE35D}" sibTransId="{258970BB-485B-42EA-BFD4-3BBD9761A0D5}"/>
+    <dgm:cxn modelId="{0E162663-9461-4A15-86CE-58E94FAC4A15}" srcId="{24C1E591-B6BC-4F7E-8B42-3B5E0774A6B4}" destId="{8FEBFD93-675E-42F3-9749-7C9EC2229E47}" srcOrd="2" destOrd="0" parTransId="{3078D6B9-03F8-4FB3-960D-EB739730C4A1}" sibTransId="{D086D949-981F-4B03-B4F9-68B28C73F014}"/>
+    <dgm:cxn modelId="{F862BF37-4DA4-4327-8641-0154976F682D}" type="presOf" srcId="{82344286-F4DB-4DC3-B6FD-F94D5F3F0E89}" destId="{2121D33F-580A-4062-9FAF-1EF2ABBAAEF4}" srcOrd="1" destOrd="0" presId="urn:microsoft.com/office/officeart/2005/8/layout/orgChart1"/>
+    <dgm:cxn modelId="{4AEF187B-76D2-4ABB-B94E-E04563364A7C}" type="presOf" srcId="{C6EAC1F3-964B-47B1-A68F-0F26F2A2AE0E}" destId="{D54AFD1C-091B-4AFF-AD36-D907B9112486}" srcOrd="0" destOrd="0" presId="urn:microsoft.com/office/officeart/2005/8/layout/orgChart1"/>
+    <dgm:cxn modelId="{2FB3B9A2-FFD7-41F3-A8FF-F7A1880009CF}" type="presOf" srcId="{7D0DEF1C-C031-411C-97B3-F623846DA71E}" destId="{41F43CCE-CA02-459F-A0BC-37A429A1E293}" srcOrd="0" destOrd="0" presId="urn:microsoft.com/office/officeart/2005/8/layout/orgChart1"/>
+    <dgm:cxn modelId="{142D1787-945A-4125-85E7-9C01E91C3F4C}" type="presOf" srcId="{535786B4-854F-480C-9608-2B2460481C09}" destId="{B94A9FA3-2392-42CC-B1A2-61C65B337B9A}" srcOrd="1" destOrd="0" presId="urn:microsoft.com/office/officeart/2005/8/layout/orgChart1"/>
+    <dgm:cxn modelId="{903E3807-BF09-42B5-AD18-2938A9405CDB}" type="presOf" srcId="{49D02512-0FF2-441F-8064-D518EA73778A}" destId="{38B2AB5F-CB6D-496F-B9AB-015C597CF205}" srcOrd="0" destOrd="0" presId="urn:microsoft.com/office/officeart/2005/8/layout/orgChart1"/>
+    <dgm:cxn modelId="{F8CCCA70-F339-457D-BA0B-9FBAC798C0E5}" srcId="{8FEBFD93-675E-42F3-9749-7C9EC2229E47}" destId="{B7BE47B6-AC29-48D0-BB23-A1981965C518}" srcOrd="1" destOrd="0" parTransId="{A598180C-DEBC-49DF-8CAD-BABE0C0627E1}" sibTransId="{E1788AC5-4BFD-4652-B026-A1D2E60D429F}"/>
+    <dgm:cxn modelId="{F41662FE-8B01-4EBB-A762-C6C6851A6577}" type="presOf" srcId="{CA2074A5-EE50-4582-AA29-A3F15D7AA458}" destId="{04235968-A8EE-4DA9-AEB7-71A2786EB714}" srcOrd="0" destOrd="0" presId="urn:microsoft.com/office/officeart/2005/8/layout/orgChart1"/>
+    <dgm:cxn modelId="{F7F06DD5-5254-4FF3-9F34-8F2A09AD477B}" srcId="{9BDFF96E-08D7-479F-B7BC-AC6C27F6E26D}" destId="{61EF2629-C40D-4A3D-96E7-9FAFAC47A812}" srcOrd="2" destOrd="0" parTransId="{7D0DEF1C-C031-411C-97B3-F623846DA71E}" sibTransId="{45BF2B00-DF22-4827-B40D-0A0EA321336E}"/>
+    <dgm:cxn modelId="{63219D56-F4BA-414E-BF02-A2DF4BD7D721}" type="presOf" srcId="{24C1E591-B6BC-4F7E-8B42-3B5E0774A6B4}" destId="{BAE15D45-B2FC-49B3-AD2E-AF5726954F99}" srcOrd="0" destOrd="0" presId="urn:microsoft.com/office/officeart/2005/8/layout/orgChart1"/>
+    <dgm:cxn modelId="{3CA7AD28-CD80-4BBF-80BA-0B8478D309AD}" type="presOf" srcId="{0FDBCD17-DC0D-475A-B677-053143D92F57}" destId="{CFCA9197-E8EA-48A3-BD1C-8F2BC1BA86CB}" srcOrd="1" destOrd="0" presId="urn:microsoft.com/office/officeart/2005/8/layout/orgChart1"/>
+    <dgm:cxn modelId="{99781ED5-B8FE-4DDE-AA25-F23E220B97ED}" type="presOf" srcId="{4D168E27-C9FA-426D-B602-AD3278AAE0A9}" destId="{26B6BD07-313D-4F44-BF78-8C2A53E4D48E}" srcOrd="0" destOrd="0" presId="urn:microsoft.com/office/officeart/2005/8/layout/orgChart1"/>
+    <dgm:cxn modelId="{6ACF877E-9C24-4E93-A7AE-CF08928D3A1F}" type="presOf" srcId="{3FE96ED2-C145-414E-9A9A-A38371561E63}" destId="{ADD9AAE8-52FA-44D4-AFBA-ADB902D9D919}" srcOrd="1" destOrd="0" presId="urn:microsoft.com/office/officeart/2005/8/layout/orgChart1"/>
+    <dgm:cxn modelId="{07EB3C22-D0C9-463F-8086-21E69CD2D06B}" type="presOf" srcId="{9AE00EA1-5BCD-45FD-BFDF-451E97ED137D}" destId="{3C75EEE6-EA10-4287-B2C8-6B0B0C037C8F}" srcOrd="1" destOrd="0" presId="urn:microsoft.com/office/officeart/2005/8/layout/orgChart1"/>
+    <dgm:cxn modelId="{A53F1104-F536-4585-ADAE-CE5746C2329B}" type="presOf" srcId="{9AE00EA1-5BCD-45FD-BFDF-451E97ED137D}" destId="{28BC647E-CDD4-49D6-AB08-EC2C94CCBB14}" srcOrd="0" destOrd="0" presId="urn:microsoft.com/office/officeart/2005/8/layout/orgChart1"/>
+    <dgm:cxn modelId="{229B50B7-B8D6-4CD7-B82F-4C499E47D33F}" type="presOf" srcId="{237227D0-7DF9-4F2F-AD4A-468976D0222E}" destId="{40FF79A6-B1B5-4FBF-BDED-FFEBC71ADE84}" srcOrd="0" destOrd="0" presId="urn:microsoft.com/office/officeart/2005/8/layout/orgChart1"/>
+    <dgm:cxn modelId="{3A95222C-873D-4DDF-87BD-06F252B4B6C2}" type="presOf" srcId="{24C1E591-B6BC-4F7E-8B42-3B5E0774A6B4}" destId="{D6013741-6F13-4A35-9516-59CBBB6A4EFB}" srcOrd="1" destOrd="0" presId="urn:microsoft.com/office/officeart/2005/8/layout/orgChart1"/>
+    <dgm:cxn modelId="{74A06F93-D220-4916-8D0D-9BF5818B7984}" type="presOf" srcId="{6299CB19-8D20-4C16-9927-75B95D7E6A16}" destId="{8A9C35A1-7F0E-4582-9D28-89A68B4DC8D6}" srcOrd="0" destOrd="0" presId="urn:microsoft.com/office/officeart/2005/8/layout/orgChart1"/>
+    <dgm:cxn modelId="{558D76DB-8305-458E-B070-BD26E2BBF9E8}" srcId="{3FE96ED2-C145-414E-9A9A-A38371561E63}" destId="{9AE00EA1-5BCD-45FD-BFDF-451E97ED137D}" srcOrd="0" destOrd="0" parTransId="{F050F575-906D-4C5F-8B52-653825D69328}" sibTransId="{E397D4E7-FF74-474E-8E64-3AD176B89310}"/>
+    <dgm:cxn modelId="{535B3D01-CF71-47D8-9B05-D614098C006A}" type="presOf" srcId="{D7F98389-02B1-48DD-BB33-93DCA0914965}" destId="{9A579705-F9F4-4EE9-82C6-A74641322D4F}" srcOrd="0" destOrd="0" presId="urn:microsoft.com/office/officeart/2005/8/layout/orgChart1"/>
+    <dgm:cxn modelId="{89D5BD18-989C-4885-85F2-558964BB22F5}" srcId="{24C1E591-B6BC-4F7E-8B42-3B5E0774A6B4}" destId="{9BDFF96E-08D7-479F-B7BC-AC6C27F6E26D}" srcOrd="1" destOrd="0" parTransId="{D4964D94-ADB2-423C-8DE2-7265D854A83D}" sibTransId="{E2768161-1E16-466F-9A53-98DA07A67EE7}"/>
+    <dgm:cxn modelId="{66D6C9C7-D259-46F2-B4B2-17CB1429EBE2}" type="presOf" srcId="{3078D6B9-03F8-4FB3-960D-EB739730C4A1}" destId="{9DC0B602-E7A9-4517-99C8-C5F850132B9A}" srcOrd="0" destOrd="0" presId="urn:microsoft.com/office/officeart/2005/8/layout/orgChart1"/>
+    <dgm:cxn modelId="{7F33E02C-92B3-45B0-AF44-2D3AA62CA0E8}" type="presOf" srcId="{3FE96ED2-C145-414E-9A9A-A38371561E63}" destId="{285370BF-602E-4B0B-AE55-11188DDC676D}" srcOrd="0" destOrd="0" presId="urn:microsoft.com/office/officeart/2005/8/layout/orgChart1"/>
+    <dgm:cxn modelId="{4BF9840C-68A8-48E4-8BBB-8353C3E5EAA5}" srcId="{74D5B5B1-347C-4753-9FDC-7C9D32E84016}" destId="{0FDBCD17-DC0D-475A-B677-053143D92F57}" srcOrd="2" destOrd="0" parTransId="{237227D0-7DF9-4F2F-AD4A-468976D0222E}" sibTransId="{18E0CFFD-F4C4-4A2B-8DCE-FFB2C2EFFC76}"/>
+    <dgm:cxn modelId="{E2BC64A5-D0E3-4F2D-8C80-A31562CC1837}" srcId="{8FEBFD93-675E-42F3-9749-7C9EC2229E47}" destId="{C6EAC1F3-964B-47B1-A68F-0F26F2A2AE0E}" srcOrd="0" destOrd="0" parTransId="{D7F98389-02B1-48DD-BB33-93DCA0914965}" sibTransId="{2DFF2158-66BC-4F8D-BB4E-43523E839096}"/>
+    <dgm:cxn modelId="{67AA6495-F9C1-44F9-89DE-98080F4847A7}" type="presOf" srcId="{A6091638-CEF7-4980-A292-F46758C88150}" destId="{AC0439D4-EE20-4D16-8A61-6069B40B826B}" srcOrd="0" destOrd="0" presId="urn:microsoft.com/office/officeart/2005/8/layout/orgChart1"/>
+    <dgm:cxn modelId="{D2165AA3-2BDC-4F4D-BC24-C2233EB4C76A}" type="presOf" srcId="{04DA42DA-9F07-493F-88AB-9E65009882F9}" destId="{C33720B1-D9AF-43FC-AC6C-F391746D2134}" srcOrd="0" destOrd="0" presId="urn:microsoft.com/office/officeart/2005/8/layout/orgChart1"/>
+    <dgm:cxn modelId="{178A35DD-34A4-469F-ADAD-186907D875E2}" type="presOf" srcId="{74D5B5B1-347C-4753-9FDC-7C9D32E84016}" destId="{9A29FAB1-8B1C-4BD4-9CA0-E742E7AD8B22}" srcOrd="0" destOrd="0" presId="urn:microsoft.com/office/officeart/2005/8/layout/orgChart1"/>
+    <dgm:cxn modelId="{6C6AAD85-82CD-4E93-92EA-4A9B44CCFB43}" type="presOf" srcId="{9BDFF96E-08D7-479F-B7BC-AC6C27F6E26D}" destId="{D96321D6-4611-4B09-ABDD-AE6FF52CAD1F}" srcOrd="0" destOrd="0" presId="urn:microsoft.com/office/officeart/2005/8/layout/orgChart1"/>
+    <dgm:cxn modelId="{35C2FC3D-FB24-4119-92CC-CBF614253A4B}" type="presOf" srcId="{FA26A512-BC1A-4D4A-A504-CD4CB9054D90}" destId="{FC10224A-B073-495F-9718-ED5FEE3C4C6D}" srcOrd="0" destOrd="0" presId="urn:microsoft.com/office/officeart/2005/8/layout/orgChart1"/>
+    <dgm:cxn modelId="{C8B4E00B-586F-4C82-9F76-F861F47F90AD}" type="presOf" srcId="{D4964D94-ADB2-423C-8DE2-7265D854A83D}" destId="{6BF21D17-2133-47D4-BD01-6A51CF18299A}" srcOrd="0" destOrd="0" presId="urn:microsoft.com/office/officeart/2005/8/layout/orgChart1"/>
+    <dgm:cxn modelId="{47C3415A-0120-45E4-8E72-C070F0242F82}" type="presOf" srcId="{F050F575-906D-4C5F-8B52-653825D69328}" destId="{570253FE-00AC-4B94-BA95-A5CF06CB7707}" srcOrd="0" destOrd="0" presId="urn:microsoft.com/office/officeart/2005/8/layout/orgChart1"/>
+    <dgm:cxn modelId="{9922B837-9E9E-4465-9ADC-1B04A803FCE7}" type="presOf" srcId="{FAD3516B-3FFF-45C2-B2C8-006E8AFC1B21}" destId="{B27001AB-3980-472D-91E4-136116905740}" srcOrd="0" destOrd="0" presId="urn:microsoft.com/office/officeart/2005/8/layout/orgChart1"/>
+    <dgm:cxn modelId="{B1B558BD-6994-40D0-B9F6-D5E8EA220EC5}" type="presOf" srcId="{1BEB643D-B718-40A9-8845-C193D58414EF}" destId="{BB9DDBAB-C8E7-4194-BF5B-239DCC139FB7}" srcOrd="0" destOrd="0" presId="urn:microsoft.com/office/officeart/2005/8/layout/orgChart1"/>
     <dgm:cxn modelId="{1B169DA7-0752-4962-BFD9-297EE51C9D89}" srcId="{8FEBFD93-675E-42F3-9749-7C9EC2229E47}" destId="{535786B4-854F-480C-9608-2B2460481C09}" srcOrd="3" destOrd="0" parTransId="{1AA15368-1CF1-4C9F-96BC-6C56DD595256}" sibTransId="{450AE990-5CD5-4262-AD1A-39A1D0D28D55}"/>
-    <dgm:cxn modelId="{54B80E9A-D23D-4E4D-A7FC-6B45A722EE63}" type="presOf" srcId="{A598180C-DEBC-49DF-8CAD-BABE0C0627E1}" destId="{465FD7E9-E02E-4DC9-A7EF-5027CFCB34EE}" srcOrd="0" destOrd="0" presId="urn:microsoft.com/office/officeart/2005/8/layout/orgChart1"/>
-    <dgm:cxn modelId="{AC24B1FB-9E73-49BE-9415-F91510F2D307}" type="presOf" srcId="{61EF2629-C40D-4A3D-96E7-9FAFAC47A812}" destId="{D3D9B693-AAB1-4276-9411-3BEE2652D686}" srcOrd="1" destOrd="0" presId="urn:microsoft.com/office/officeart/2005/8/layout/orgChart1"/>
-    <dgm:cxn modelId="{0E162663-9461-4A15-86CE-58E94FAC4A15}" srcId="{24C1E591-B6BC-4F7E-8B42-3B5E0774A6B4}" destId="{8FEBFD93-675E-42F3-9749-7C9EC2229E47}" srcOrd="2" destOrd="0" parTransId="{3078D6B9-03F8-4FB3-960D-EB739730C4A1}" sibTransId="{D086D949-981F-4B03-B4F9-68B28C73F014}"/>
-    <dgm:cxn modelId="{4D722C62-F36D-4318-9D00-F6F1C6020386}" type="presOf" srcId="{C4430CD3-1B39-49C1-99CB-BBCEA6492D87}" destId="{B9AA5617-8C4A-40EC-9979-AC1D7914EA9F}" srcOrd="0" destOrd="0" presId="urn:microsoft.com/office/officeart/2005/8/layout/orgChart1"/>
-    <dgm:cxn modelId="{67353980-CCE2-4545-A257-086BF4BD53C9}" type="presOf" srcId="{3FE96ED2-C145-414E-9A9A-A38371561E63}" destId="{ADD9AAE8-52FA-44D4-AFBA-ADB902D9D919}" srcOrd="1" destOrd="0" presId="urn:microsoft.com/office/officeart/2005/8/layout/orgChart1"/>
-    <dgm:cxn modelId="{DFD6A563-3FE6-4EDC-99F8-87D46D897799}" type="presOf" srcId="{9BDFF96E-08D7-479F-B7BC-AC6C27F6E26D}" destId="{D96321D6-4611-4B09-ABDD-AE6FF52CAD1F}" srcOrd="0" destOrd="0" presId="urn:microsoft.com/office/officeart/2005/8/layout/orgChart1"/>
-    <dgm:cxn modelId="{A1F0F770-01B7-447C-825C-C9C182D6807C}" srcId="{04DA42DA-9F07-493F-88AB-9E65009882F9}" destId="{74D5B5B1-347C-4753-9FDC-7C9D32E84016}" srcOrd="0" destOrd="0" parTransId="{9E525E95-AF2B-4C03-AA8B-34E44DAFE35D}" sibTransId="{258970BB-485B-42EA-BFD4-3BBD9761A0D5}"/>
-    <dgm:cxn modelId="{19873F67-AB3F-4C87-BD1D-D749631F3A68}" type="presOf" srcId="{24C1E591-B6BC-4F7E-8B42-3B5E0774A6B4}" destId="{BAE15D45-B2FC-49B3-AD2E-AF5726954F99}" srcOrd="0" destOrd="0" presId="urn:microsoft.com/office/officeart/2005/8/layout/orgChart1"/>
-    <dgm:cxn modelId="{F7F06DD5-5254-4FF3-9F34-8F2A09AD477B}" srcId="{9BDFF96E-08D7-479F-B7BC-AC6C27F6E26D}" destId="{61EF2629-C40D-4A3D-96E7-9FAFAC47A812}" srcOrd="2" destOrd="0" parTransId="{7D0DEF1C-C031-411C-97B3-F623846DA71E}" sibTransId="{45BF2B00-DF22-4827-B40D-0A0EA321336E}"/>
-    <dgm:cxn modelId="{8FD25C8E-7E3A-4DDE-9F82-7513294002E7}" srcId="{74D5B5B1-347C-4753-9FDC-7C9D32E84016}" destId="{3FE96ED2-C145-414E-9A9A-A38371561E63}" srcOrd="3" destOrd="0" parTransId="{49D02512-0FF2-441F-8064-D518EA73778A}" sibTransId="{5465D8B8-D904-454B-A4BC-D770196865E3}"/>
+    <dgm:cxn modelId="{9A8D36C2-594C-4D0B-B21A-91B42E58CDF6}" type="presOf" srcId="{535786B4-854F-480C-9608-2B2460481C09}" destId="{1775CF4A-6731-4DB2-88E6-BCD1976D0B41}" srcOrd="0" destOrd="0" presId="urn:microsoft.com/office/officeart/2005/8/layout/orgChart1"/>
+    <dgm:cxn modelId="{FD8FA543-7732-441D-8448-CD7EC10A8949}" type="presOf" srcId="{82344286-F4DB-4DC3-B6FD-F94D5F3F0E89}" destId="{7E45AAB6-E8F0-4C73-B1B6-056831EF6326}" srcOrd="0" destOrd="0" presId="urn:microsoft.com/office/officeart/2005/8/layout/orgChart1"/>
+    <dgm:cxn modelId="{53AB6D45-C601-4B9C-AB5F-2F31B2BC809E}" type="presOf" srcId="{07B8C370-7D63-453D-8656-7CB8A666948B}" destId="{C67DB67D-1630-45BA-95C1-AAD86302E14E}" srcOrd="0" destOrd="0" presId="urn:microsoft.com/office/officeart/2005/8/layout/orgChart1"/>
+    <dgm:cxn modelId="{2875FC7C-6DBE-424D-870E-4171EEF8B164}" type="presOf" srcId="{74D5B5B1-347C-4753-9FDC-7C9D32E84016}" destId="{88C590C8-A2FD-40B7-8E42-AB5DC8AF3AF8}" srcOrd="1" destOrd="0" presId="urn:microsoft.com/office/officeart/2005/8/layout/orgChart1"/>
+    <dgm:cxn modelId="{B9DF9F06-3563-44D9-A21E-9942726A6F09}" type="presOf" srcId="{8FEBFD93-675E-42F3-9749-7C9EC2229E47}" destId="{9DC127A5-7D51-41DD-8170-445FFC5F050B}" srcOrd="1" destOrd="0" presId="urn:microsoft.com/office/officeart/2005/8/layout/orgChart1"/>
+    <dgm:cxn modelId="{D504F261-769C-4CA4-8397-309A04D22A56}" type="presOf" srcId="{61EF2629-C40D-4A3D-96E7-9FAFAC47A812}" destId="{D3D9B693-AAB1-4276-9411-3BEE2652D686}" srcOrd="1" destOrd="0" presId="urn:microsoft.com/office/officeart/2005/8/layout/orgChart1"/>
+    <dgm:cxn modelId="{40084D6E-2F72-4D58-882A-476DF2F54401}" type="presOf" srcId="{4D168E27-C9FA-426D-B602-AD3278AAE0A9}" destId="{01D41D3E-BB1B-48FA-BC10-1D0386A659C6}" srcOrd="1" destOrd="0" presId="urn:microsoft.com/office/officeart/2005/8/layout/orgChart1"/>
+    <dgm:cxn modelId="{9B553A7D-72E3-4085-9875-56AF44165FB1}" type="presOf" srcId="{8FEBFD93-675E-42F3-9749-7C9EC2229E47}" destId="{760F8758-9D27-4990-80A8-E79275172D7B}" srcOrd="0" destOrd="0" presId="urn:microsoft.com/office/officeart/2005/8/layout/orgChart1"/>
+    <dgm:cxn modelId="{DBBA697B-7199-4132-BB1F-66BB3795697B}" type="presOf" srcId="{FA26A512-BC1A-4D4A-A504-CD4CB9054D90}" destId="{D7ACAE84-C877-4B33-9D1E-164A1F90BE3A}" srcOrd="1" destOrd="0" presId="urn:microsoft.com/office/officeart/2005/8/layout/orgChart1"/>
+    <dgm:cxn modelId="{633D1C87-3BE1-4535-B69E-B47813E3FC1B}" type="presOf" srcId="{A598180C-DEBC-49DF-8CAD-BABE0C0627E1}" destId="{465FD7E9-E02E-4DC9-A7EF-5027CFCB34EE}" srcOrd="0" destOrd="0" presId="urn:microsoft.com/office/officeart/2005/8/layout/orgChart1"/>
+    <dgm:cxn modelId="{5B64F4CA-68B7-4114-839F-09159B56D762}" srcId="{8FEBFD93-675E-42F3-9749-7C9EC2229E47}" destId="{A6091638-CEF7-4980-A292-F46758C88150}" srcOrd="2" destOrd="0" parTransId="{FAD3516B-3FFF-45C2-B2C8-006E8AFC1B21}" sibTransId="{82A17DD7-2F14-41CB-B9EB-9127AAFBB516}"/>
+    <dgm:cxn modelId="{53DBDB39-F1BF-411D-B644-6E8804F44988}" srcId="{9BDFF96E-08D7-479F-B7BC-AC6C27F6E26D}" destId="{4D168E27-C9FA-426D-B602-AD3278AAE0A9}" srcOrd="3" destOrd="0" parTransId="{07B8C370-7D63-453D-8656-7CB8A666948B}" sibTransId="{78A36EBE-7F61-4496-A2AF-CF8D44F43E83}"/>
+    <dgm:cxn modelId="{5D42A000-5769-494D-A7E4-CC3131396710}" srcId="{9BDFF96E-08D7-479F-B7BC-AC6C27F6E26D}" destId="{C4430CD3-1B39-49C1-99CB-BBCEA6492D87}" srcOrd="0" destOrd="0" parTransId="{EAC672BB-548E-4BE3-B0B7-5C7BC9887C76}" sibTransId="{12A6FDAF-B076-4E5A-94C4-CA0EB0E501EB}"/>
+    <dgm:cxn modelId="{820C281D-5839-4652-A204-6C32E1FD1A7A}" srcId="{74D5B5B1-347C-4753-9FDC-7C9D32E84016}" destId="{FA26A512-BC1A-4D4A-A504-CD4CB9054D90}" srcOrd="1" destOrd="0" parTransId="{9B0662E9-BFD9-4926-B83B-BF26BB97DFDF}" sibTransId="{C5F8EE11-A2EB-4682-81ED-05D71FFA7A71}"/>
+    <dgm:cxn modelId="{395F2D96-B2D8-4892-B370-21AACC8DC37F}" srcId="{9BDFF96E-08D7-479F-B7BC-AC6C27F6E26D}" destId="{82344286-F4DB-4DC3-B6FD-F94D5F3F0E89}" srcOrd="1" destOrd="0" parTransId="{1BEB643D-B718-40A9-8845-C193D58414EF}" sibTransId="{1A06658C-70C0-48BC-A094-D25256A4DE95}"/>
+    <dgm:cxn modelId="{9B5874E3-8F88-4B55-A4EF-679DFB76CCB9}" type="presOf" srcId="{1AA15368-1CF1-4C9F-96BC-6C56DD595256}" destId="{83860755-FB95-4688-AC1D-13A984A91149}" srcOrd="0" destOrd="0" presId="urn:microsoft.com/office/officeart/2005/8/layout/orgChart1"/>
+    <dgm:cxn modelId="{452D354E-2960-4050-B806-62A4253A6C70}" type="presOf" srcId="{9B0662E9-BFD9-4926-B83B-BF26BB97DFDF}" destId="{371E6A1E-97B7-4D6C-B7B5-F41B82C98578}" srcOrd="0" destOrd="0" presId="urn:microsoft.com/office/officeart/2005/8/layout/orgChart1"/>
+    <dgm:cxn modelId="{4CC2B8AE-6D15-487C-8BEE-93A30936F3C4}" type="presOf" srcId="{0FDBCD17-DC0D-475A-B677-053143D92F57}" destId="{7442B098-D4B2-43B2-B3D2-7E8AA33B18B9}" srcOrd="0" destOrd="0" presId="urn:microsoft.com/office/officeart/2005/8/layout/orgChart1"/>
+    <dgm:cxn modelId="{7D77E39C-2E25-4993-8B1F-3F07774AB6D7}" type="presOf" srcId="{C4430CD3-1B39-49C1-99CB-BBCEA6492D87}" destId="{B9AA5617-8C4A-40EC-9979-AC1D7914EA9F}" srcOrd="0" destOrd="0" presId="urn:microsoft.com/office/officeart/2005/8/layout/orgChart1"/>
+    <dgm:cxn modelId="{91820EA9-84C1-45AF-AD0F-3DFC98875B44}" type="presOf" srcId="{9BDFF96E-08D7-479F-B7BC-AC6C27F6E26D}" destId="{F47BBA95-CCBE-4DA3-BD35-742E5AC43332}" srcOrd="1" destOrd="0" presId="urn:microsoft.com/office/officeart/2005/8/layout/orgChart1"/>
     <dgm:cxn modelId="{A71EEF66-FAA5-4BBD-A54C-966E44ECAD4F}" srcId="{74D5B5B1-347C-4753-9FDC-7C9D32E84016}" destId="{24C1E591-B6BC-4F7E-8B42-3B5E0774A6B4}" srcOrd="0" destOrd="0" parTransId="{7E166EAB-751E-46F3-B543-978A15934E4B}" sibTransId="{E94B151E-4859-4443-995C-A80E63FD8056}"/>
-    <dgm:cxn modelId="{E2BC64A5-D0E3-4F2D-8C80-A31562CC1837}" srcId="{8FEBFD93-675E-42F3-9749-7C9EC2229E47}" destId="{C6EAC1F3-964B-47B1-A68F-0F26F2A2AE0E}" srcOrd="0" destOrd="0" parTransId="{D7F98389-02B1-48DD-BB33-93DCA0914965}" sibTransId="{2DFF2158-66BC-4F8D-BB4E-43523E839096}"/>
-    <dgm:cxn modelId="{3816082F-3089-4FAB-8ADB-FD3DACC55B21}" type="presOf" srcId="{535786B4-854F-480C-9608-2B2460481C09}" destId="{B94A9FA3-2392-42CC-B1A2-61C65B337B9A}" srcOrd="1" destOrd="0" presId="urn:microsoft.com/office/officeart/2005/8/layout/orgChart1"/>
-    <dgm:cxn modelId="{558D76DB-8305-458E-B070-BD26E2BBF9E8}" srcId="{3FE96ED2-C145-414E-9A9A-A38371561E63}" destId="{9AE00EA1-5BCD-45FD-BFDF-451E97ED137D}" srcOrd="0" destOrd="0" parTransId="{F050F575-906D-4C5F-8B52-653825D69328}" sibTransId="{E397D4E7-FF74-474E-8E64-3AD176B89310}"/>
-    <dgm:cxn modelId="{741F719E-C3BD-4CAA-9E91-C47FC20CB4EE}" type="presOf" srcId="{3FE96ED2-C145-414E-9A9A-A38371561E63}" destId="{285370BF-602E-4B0B-AE55-11188DDC676D}" srcOrd="0" destOrd="0" presId="urn:microsoft.com/office/officeart/2005/8/layout/orgChart1"/>
-    <dgm:cxn modelId="{D03AE36A-7B8F-44BB-836B-F0428AD6549E}" type="presOf" srcId="{7E166EAB-751E-46F3-B543-978A15934E4B}" destId="{6B8529CC-2BF5-4C72-9837-8E315C881B3C}" srcOrd="0" destOrd="0" presId="urn:microsoft.com/office/officeart/2005/8/layout/orgChart1"/>
-    <dgm:cxn modelId="{B3F04172-6100-43D0-B8C8-529DC4B93AD1}" type="presOf" srcId="{07B8C370-7D63-453D-8656-7CB8A666948B}" destId="{C67DB67D-1630-45BA-95C1-AAD86302E14E}" srcOrd="0" destOrd="0" presId="urn:microsoft.com/office/officeart/2005/8/layout/orgChart1"/>
-    <dgm:cxn modelId="{24C7DA59-E05E-4F9B-8A77-7269D49EB01A}" type="presOf" srcId="{49D02512-0FF2-441F-8064-D518EA73778A}" destId="{38B2AB5F-CB6D-496F-B9AB-015C597CF205}" srcOrd="0" destOrd="0" presId="urn:microsoft.com/office/officeart/2005/8/layout/orgChart1"/>
-    <dgm:cxn modelId="{395F2D96-B2D8-4892-B370-21AACC8DC37F}" srcId="{9BDFF96E-08D7-479F-B7BC-AC6C27F6E26D}" destId="{82344286-F4DB-4DC3-B6FD-F94D5F3F0E89}" srcOrd="1" destOrd="0" parTransId="{1BEB643D-B718-40A9-8845-C193D58414EF}" sibTransId="{1A06658C-70C0-48BC-A094-D25256A4DE95}"/>
-    <dgm:cxn modelId="{5EF0CDBF-9B66-4361-831D-CED422D32EAE}" srcId="{24C1E591-B6BC-4F7E-8B42-3B5E0774A6B4}" destId="{CA2074A5-EE50-4582-AA29-A3F15D7AA458}" srcOrd="0" destOrd="0" parTransId="{6299CB19-8D20-4C16-9927-75B95D7E6A16}" sibTransId="{51055305-B3EE-4B3C-B713-C64096B28A66}"/>
-    <dgm:cxn modelId="{CF0EE127-9205-4FA6-AC6B-ACEC0A001D9D}" type="presOf" srcId="{74D5B5B1-347C-4753-9FDC-7C9D32E84016}" destId="{88C590C8-A2FD-40B7-8E42-AB5DC8AF3AF8}" srcOrd="1" destOrd="0" presId="urn:microsoft.com/office/officeart/2005/8/layout/orgChart1"/>
-    <dgm:cxn modelId="{AB5CBB64-67E9-4D98-8A06-FAB2925BBE68}" type="presOf" srcId="{61EF2629-C40D-4A3D-96E7-9FAFAC47A812}" destId="{D76E73FD-FD92-4151-945E-BDCB2A65C76E}" srcOrd="0" destOrd="0" presId="urn:microsoft.com/office/officeart/2005/8/layout/orgChart1"/>
-    <dgm:cxn modelId="{0C594EBB-A880-42FA-A021-AE9DF630A835}" type="presOf" srcId="{9BDFF96E-08D7-479F-B7BC-AC6C27F6E26D}" destId="{F47BBA95-CCBE-4DA3-BD35-742E5AC43332}" srcOrd="1" destOrd="0" presId="urn:microsoft.com/office/officeart/2005/8/layout/orgChart1"/>
-    <dgm:cxn modelId="{6AC877EE-D94C-4951-A732-031D0BD37FB3}" type="presOf" srcId="{7D0DEF1C-C031-411C-97B3-F623846DA71E}" destId="{41F43CCE-CA02-459F-A0BC-37A429A1E293}" srcOrd="0" destOrd="0" presId="urn:microsoft.com/office/officeart/2005/8/layout/orgChart1"/>
-    <dgm:cxn modelId="{C59E55D0-32EE-4E12-84F6-B6372E944A84}" type="presOf" srcId="{C4430CD3-1B39-49C1-99CB-BBCEA6492D87}" destId="{1B9EFE04-3A9D-45DC-AD82-8BCCDDBC98B0}" srcOrd="1" destOrd="0" presId="urn:microsoft.com/office/officeart/2005/8/layout/orgChart1"/>
-    <dgm:cxn modelId="{45EB7C04-0C4B-424D-B539-7C18D3036C1B}" type="presOf" srcId="{24C1E591-B6BC-4F7E-8B42-3B5E0774A6B4}" destId="{D6013741-6F13-4A35-9516-59CBBB6A4EFB}" srcOrd="1" destOrd="0" presId="urn:microsoft.com/office/officeart/2005/8/layout/orgChart1"/>
-    <dgm:cxn modelId="{777E255C-114B-4C4A-A54A-5B7692B034E8}" type="presOf" srcId="{A6091638-CEF7-4980-A292-F46758C88150}" destId="{1C86F845-C43F-449B-AB1B-5B933B350335}" srcOrd="1" destOrd="0" presId="urn:microsoft.com/office/officeart/2005/8/layout/orgChart1"/>
-    <dgm:cxn modelId="{4BF9840C-68A8-48E4-8BBB-8353C3E5EAA5}" srcId="{74D5B5B1-347C-4753-9FDC-7C9D32E84016}" destId="{0FDBCD17-DC0D-475A-B677-053143D92F57}" srcOrd="2" destOrd="0" parTransId="{237227D0-7DF9-4F2F-AD4A-468976D0222E}" sibTransId="{18E0CFFD-F4C4-4A2B-8DCE-FFB2C2EFFC76}"/>
-    <dgm:cxn modelId="{E6757488-F6D6-4267-A326-81B82E4311BB}" type="presOf" srcId="{FA26A512-BC1A-4D4A-A504-CD4CB9054D90}" destId="{D7ACAE84-C877-4B33-9D1E-164A1F90BE3A}" srcOrd="1" destOrd="0" presId="urn:microsoft.com/office/officeart/2005/8/layout/orgChart1"/>
-    <dgm:cxn modelId="{548CDFD4-ADDA-45F9-B9DA-587E065008B6}" type="presOf" srcId="{9B0662E9-BFD9-4926-B83B-BF26BB97DFDF}" destId="{371E6A1E-97B7-4D6C-B7B5-F41B82C98578}" srcOrd="0" destOrd="0" presId="urn:microsoft.com/office/officeart/2005/8/layout/orgChart1"/>
-    <dgm:cxn modelId="{29F4486A-AF95-411D-B08B-7C2EBD2385E7}" type="presOf" srcId="{C6EAC1F3-964B-47B1-A68F-0F26F2A2AE0E}" destId="{D54AFD1C-091B-4AFF-AD36-D907B9112486}" srcOrd="0" destOrd="0" presId="urn:microsoft.com/office/officeart/2005/8/layout/orgChart1"/>
-    <dgm:cxn modelId="{820C281D-5839-4652-A204-6C32E1FD1A7A}" srcId="{74D5B5B1-347C-4753-9FDC-7C9D32E84016}" destId="{FA26A512-BC1A-4D4A-A504-CD4CB9054D90}" srcOrd="1" destOrd="0" parTransId="{9B0662E9-BFD9-4926-B83B-BF26BB97DFDF}" sibTransId="{C5F8EE11-A2EB-4682-81ED-05D71FFA7A71}"/>
-    <dgm:cxn modelId="{C08F01C8-7FB1-4EA3-85EC-269ABF6B98FD}" type="presOf" srcId="{EAC672BB-548E-4BE3-B0B7-5C7BC9887C76}" destId="{CA1A9268-B0F9-408B-A425-35ABD7D6ED38}" srcOrd="0" destOrd="0" presId="urn:microsoft.com/office/officeart/2005/8/layout/orgChart1"/>
-    <dgm:cxn modelId="{7F2A1E80-15F5-4C10-9A3D-008E3E48A473}" type="presOf" srcId="{82344286-F4DB-4DC3-B6FD-F94D5F3F0E89}" destId="{2121D33F-580A-4062-9FAF-1EF2ABBAAEF4}" srcOrd="1" destOrd="0" presId="urn:microsoft.com/office/officeart/2005/8/layout/orgChart1"/>
-    <dgm:cxn modelId="{89D5BD18-989C-4885-85F2-558964BB22F5}" srcId="{24C1E591-B6BC-4F7E-8B42-3B5E0774A6B4}" destId="{9BDFF96E-08D7-479F-B7BC-AC6C27F6E26D}" srcOrd="1" destOrd="0" parTransId="{D4964D94-ADB2-423C-8DE2-7265D854A83D}" sibTransId="{E2768161-1E16-466F-9A53-98DA07A67EE7}"/>
-    <dgm:cxn modelId="{C6895C79-AE09-4002-9253-E0E58BDA5AC7}" type="presOf" srcId="{D7F98389-02B1-48DD-BB33-93DCA0914965}" destId="{9A579705-F9F4-4EE9-82C6-A74641322D4F}" srcOrd="0" destOrd="0" presId="urn:microsoft.com/office/officeart/2005/8/layout/orgChart1"/>
-    <dgm:cxn modelId="{1AFAABB8-176C-4A22-9452-98DB5E63F158}" type="presOf" srcId="{9AE00EA1-5BCD-45FD-BFDF-451E97ED137D}" destId="{3C75EEE6-EA10-4287-B2C8-6B0B0C037C8F}" srcOrd="1" destOrd="0" presId="urn:microsoft.com/office/officeart/2005/8/layout/orgChart1"/>
-    <dgm:cxn modelId="{952EB761-C5EC-49AE-9EFF-29B637874430}" type="presOf" srcId="{0FDBCD17-DC0D-475A-B677-053143D92F57}" destId="{CFCA9197-E8EA-48A3-BD1C-8F2BC1BA86CB}" srcOrd="1" destOrd="0" presId="urn:microsoft.com/office/officeart/2005/8/layout/orgChart1"/>
-    <dgm:cxn modelId="{55D32A39-9CAB-4E05-87F8-F9C2A906230C}" type="presOf" srcId="{D4964D94-ADB2-423C-8DE2-7265D854A83D}" destId="{6BF21D17-2133-47D4-BD01-6A51CF18299A}" srcOrd="0" destOrd="0" presId="urn:microsoft.com/office/officeart/2005/8/layout/orgChart1"/>
-    <dgm:cxn modelId="{181D12BA-CA72-41FD-91C9-5A4EC5C5AA15}" type="presOf" srcId="{FAD3516B-3FFF-45C2-B2C8-006E8AFC1B21}" destId="{B27001AB-3980-472D-91E4-136116905740}" srcOrd="0" destOrd="0" presId="urn:microsoft.com/office/officeart/2005/8/layout/orgChart1"/>
-    <dgm:cxn modelId="{C286C235-DE63-4CCB-9FCC-E6C09916413F}" type="presOf" srcId="{04DA42DA-9F07-493F-88AB-9E65009882F9}" destId="{C33720B1-D9AF-43FC-AC6C-F391746D2134}" srcOrd="0" destOrd="0" presId="urn:microsoft.com/office/officeart/2005/8/layout/orgChart1"/>
-    <dgm:cxn modelId="{E8D98C72-CD39-4EF6-8F74-02DFF5C2CA01}" type="presOf" srcId="{A6091638-CEF7-4980-A292-F46758C88150}" destId="{AC0439D4-EE20-4D16-8A61-6069B40B826B}" srcOrd="0" destOrd="0" presId="urn:microsoft.com/office/officeart/2005/8/layout/orgChart1"/>
-    <dgm:cxn modelId="{60AE1DDE-62EA-4756-8488-A5ACA25788CF}" type="presOf" srcId="{4D168E27-C9FA-426D-B602-AD3278AAE0A9}" destId="{01D41D3E-BB1B-48FA-BC10-1D0386A659C6}" srcOrd="1" destOrd="0" presId="urn:microsoft.com/office/officeart/2005/8/layout/orgChart1"/>
-    <dgm:cxn modelId="{68F8FD2A-09BF-468B-B908-5B24295E91C0}" type="presOf" srcId="{B7BE47B6-AC29-48D0-BB23-A1981965C518}" destId="{2D554533-FFE2-4A8F-A1CA-8D89666FD365}" srcOrd="1" destOrd="0" presId="urn:microsoft.com/office/officeart/2005/8/layout/orgChart1"/>
-    <dgm:cxn modelId="{8522017B-A640-4FC7-AD08-0B10F3FFB910}" type="presOf" srcId="{8FEBFD93-675E-42F3-9749-7C9EC2229E47}" destId="{760F8758-9D27-4990-80A8-E79275172D7B}" srcOrd="0" destOrd="0" presId="urn:microsoft.com/office/officeart/2005/8/layout/orgChart1"/>
-    <dgm:cxn modelId="{5B64F4CA-68B7-4114-839F-09159B56D762}" srcId="{8FEBFD93-675E-42F3-9749-7C9EC2229E47}" destId="{A6091638-CEF7-4980-A292-F46758C88150}" srcOrd="2" destOrd="0" parTransId="{FAD3516B-3FFF-45C2-B2C8-006E8AFC1B21}" sibTransId="{82A17DD7-2F14-41CB-B9EB-9127AAFBB516}"/>
-    <dgm:cxn modelId="{49EE5F9B-1B59-4DB7-BFDA-C73282E80A6D}" type="presOf" srcId="{535786B4-854F-480C-9608-2B2460481C09}" destId="{1775CF4A-6731-4DB2-88E6-BCD1976D0B41}" srcOrd="0" destOrd="0" presId="urn:microsoft.com/office/officeart/2005/8/layout/orgChart1"/>
-    <dgm:cxn modelId="{79BC8230-0432-4C05-BF7E-948835320D29}" type="presOf" srcId="{1BEB643D-B718-40A9-8845-C193D58414EF}" destId="{BB9DDBAB-C8E7-4194-BF5B-239DCC139FB7}" srcOrd="0" destOrd="0" presId="urn:microsoft.com/office/officeart/2005/8/layout/orgChart1"/>
-    <dgm:cxn modelId="{3A3E251B-F208-4B4C-A78E-7BBDC50C83F6}" type="presOf" srcId="{CA2074A5-EE50-4582-AA29-A3F15D7AA458}" destId="{04235968-A8EE-4DA9-AEB7-71A2786EB714}" srcOrd="0" destOrd="0" presId="urn:microsoft.com/office/officeart/2005/8/layout/orgChart1"/>
-    <dgm:cxn modelId="{F92420FA-016F-4805-8A65-FB081E03CF5A}" type="presOf" srcId="{CA2074A5-EE50-4582-AA29-A3F15D7AA458}" destId="{4663EB0B-8F5A-4B92-8106-0C7B4B0005E8}" srcOrd="1" destOrd="0" presId="urn:microsoft.com/office/officeart/2005/8/layout/orgChart1"/>
-    <dgm:cxn modelId="{5D42A000-5769-494D-A7E4-CC3131396710}" srcId="{9BDFF96E-08D7-479F-B7BC-AC6C27F6E26D}" destId="{C4430CD3-1B39-49C1-99CB-BBCEA6492D87}" srcOrd="0" destOrd="0" parTransId="{EAC672BB-548E-4BE3-B0B7-5C7BC9887C76}" sibTransId="{12A6FDAF-B076-4E5A-94C4-CA0EB0E501EB}"/>
-    <dgm:cxn modelId="{2FD7CEB3-A6CE-4804-8DD5-FDC9FC771DBF}" type="presOf" srcId="{8FEBFD93-675E-42F3-9749-7C9EC2229E47}" destId="{9DC127A5-7D51-41DD-8170-445FFC5F050B}" srcOrd="1" destOrd="0" presId="urn:microsoft.com/office/officeart/2005/8/layout/orgChart1"/>
-    <dgm:cxn modelId="{2F5A4342-8DDC-4255-94DF-5F30332479BF}" type="presOf" srcId="{9AE00EA1-5BCD-45FD-BFDF-451E97ED137D}" destId="{28BC647E-CDD4-49D6-AB08-EC2C94CCBB14}" srcOrd="0" destOrd="0" presId="urn:microsoft.com/office/officeart/2005/8/layout/orgChart1"/>
-    <dgm:cxn modelId="{88A9CD86-EEE9-4C76-A6EF-2AFAB30212F0}" type="presOf" srcId="{C6EAC1F3-964B-47B1-A68F-0F26F2A2AE0E}" destId="{3496403B-066E-4B7E-A299-D08360707D3B}" srcOrd="1" destOrd="0" presId="urn:microsoft.com/office/officeart/2005/8/layout/orgChart1"/>
-    <dgm:cxn modelId="{D8A78BEA-57CF-4BBA-9734-3E155B882EB4}" type="presOf" srcId="{237227D0-7DF9-4F2F-AD4A-468976D0222E}" destId="{40FF79A6-B1B5-4FBF-BDED-FFEBC71ADE84}" srcOrd="0" destOrd="0" presId="urn:microsoft.com/office/officeart/2005/8/layout/orgChart1"/>
-    <dgm:cxn modelId="{4543FF9F-A10C-41AC-BF8C-D5004C480962}" type="presOf" srcId="{6299CB19-8D20-4C16-9927-75B95D7E6A16}" destId="{8A9C35A1-7F0E-4582-9D28-89A68B4DC8D6}" srcOrd="0" destOrd="0" presId="urn:microsoft.com/office/officeart/2005/8/layout/orgChart1"/>
-    <dgm:cxn modelId="{53DBDB39-F1BF-411D-B644-6E8804F44988}" srcId="{9BDFF96E-08D7-479F-B7BC-AC6C27F6E26D}" destId="{4D168E27-C9FA-426D-B602-AD3278AAE0A9}" srcOrd="3" destOrd="0" parTransId="{07B8C370-7D63-453D-8656-7CB8A666948B}" sibTransId="{78A36EBE-7F61-4496-A2AF-CF8D44F43E83}"/>
-    <dgm:cxn modelId="{48C31578-2405-4C1F-9EDC-514F59836657}" type="presOf" srcId="{B7BE47B6-AC29-48D0-BB23-A1981965C518}" destId="{E2B065E7-A387-4D71-8003-06F3E31A3116}" srcOrd="0" destOrd="0" presId="urn:microsoft.com/office/officeart/2005/8/layout/orgChart1"/>
-    <dgm:cxn modelId="{F8CCCA70-F339-457D-BA0B-9FBAC798C0E5}" srcId="{8FEBFD93-675E-42F3-9749-7C9EC2229E47}" destId="{B7BE47B6-AC29-48D0-BB23-A1981965C518}" srcOrd="1" destOrd="0" parTransId="{A598180C-DEBC-49DF-8CAD-BABE0C0627E1}" sibTransId="{E1788AC5-4BFD-4652-B026-A1D2E60D429F}"/>
-    <dgm:cxn modelId="{5E5E8A69-A5DB-449D-A730-53540BC33AF8}" type="presOf" srcId="{FA26A512-BC1A-4D4A-A504-CD4CB9054D90}" destId="{FC10224A-B073-495F-9718-ED5FEE3C4C6D}" srcOrd="0" destOrd="0" presId="urn:microsoft.com/office/officeart/2005/8/layout/orgChart1"/>
-    <dgm:cxn modelId="{1F9820C7-690B-4E83-8E68-67A64C34F885}" type="presOf" srcId="{82344286-F4DB-4DC3-B6FD-F94D5F3F0E89}" destId="{7E45AAB6-E8F0-4C73-B1B6-056831EF6326}" srcOrd="0" destOrd="0" presId="urn:microsoft.com/office/officeart/2005/8/layout/orgChart1"/>
-    <dgm:cxn modelId="{B5F42A53-D1B9-4D57-A94A-EDFDD6B4100C}" type="presOf" srcId="{0FDBCD17-DC0D-475A-B677-053143D92F57}" destId="{7442B098-D4B2-43B2-B3D2-7E8AA33B18B9}" srcOrd="0" destOrd="0" presId="urn:microsoft.com/office/officeart/2005/8/layout/orgChart1"/>
-    <dgm:cxn modelId="{D252F653-D97E-4554-B652-E30DECB1D439}" type="presOf" srcId="{1AA15368-1CF1-4C9F-96BC-6C56DD595256}" destId="{83860755-FB95-4688-AC1D-13A984A91149}" srcOrd="0" destOrd="0" presId="urn:microsoft.com/office/officeart/2005/8/layout/orgChart1"/>
-    <dgm:cxn modelId="{A274F4A2-5A1E-4ACB-BF84-54A80E978551}" type="presOf" srcId="{4D168E27-C9FA-426D-B602-AD3278AAE0A9}" destId="{26B6BD07-313D-4F44-BF78-8C2A53E4D48E}" srcOrd="0" destOrd="0" presId="urn:microsoft.com/office/officeart/2005/8/layout/orgChart1"/>
-    <dgm:cxn modelId="{D86C1C13-5851-4039-9AD6-B5CAB25221F7}" type="presOf" srcId="{3078D6B9-03F8-4FB3-960D-EB739730C4A1}" destId="{9DC0B602-E7A9-4517-99C8-C5F850132B9A}" srcOrd="0" destOrd="0" presId="urn:microsoft.com/office/officeart/2005/8/layout/orgChart1"/>
-    <dgm:cxn modelId="{4F9C0045-A8A9-4C2E-9FE0-BD60A1FA75C1}" type="presOf" srcId="{74D5B5B1-347C-4753-9FDC-7C9D32E84016}" destId="{9A29FAB1-8B1C-4BD4-9CA0-E742E7AD8B22}" srcOrd="0" destOrd="0" presId="urn:microsoft.com/office/officeart/2005/8/layout/orgChart1"/>
-    <dgm:cxn modelId="{F058D47A-6FCA-4A48-BDB8-7C0297CD6543}" type="presOf" srcId="{F050F575-906D-4C5F-8B52-653825D69328}" destId="{570253FE-00AC-4B94-BA95-A5CF06CB7707}" srcOrd="0" destOrd="0" presId="urn:microsoft.com/office/officeart/2005/8/layout/orgChart1"/>
-    <dgm:cxn modelId="{1CBA03BD-52C6-48EB-A52F-BFBF959325E3}" type="presParOf" srcId="{C33720B1-D9AF-43FC-AC6C-F391746D2134}" destId="{7AAF1F81-1F8E-414F-BDA6-9BCE054FADDD}" srcOrd="0" destOrd="0" presId="urn:microsoft.com/office/officeart/2005/8/layout/orgChart1"/>
-    <dgm:cxn modelId="{E3E302D4-D55D-469A-A18F-CEFFA516FDBA}" type="presParOf" srcId="{7AAF1F81-1F8E-414F-BDA6-9BCE054FADDD}" destId="{8AAF0E74-B809-4D2B-8607-D97859A55D5B}" srcOrd="0" destOrd="0" presId="urn:microsoft.com/office/officeart/2005/8/layout/orgChart1"/>
-    <dgm:cxn modelId="{E67D0E11-616B-400A-8564-31FF29C594D9}" type="presParOf" srcId="{8AAF0E74-B809-4D2B-8607-D97859A55D5B}" destId="{9A29FAB1-8B1C-4BD4-9CA0-E742E7AD8B22}" srcOrd="0" destOrd="0" presId="urn:microsoft.com/office/officeart/2005/8/layout/orgChart1"/>
-    <dgm:cxn modelId="{A6A6D531-00B3-4661-A3FE-FC9D135F5601}" type="presParOf" srcId="{8AAF0E74-B809-4D2B-8607-D97859A55D5B}" destId="{88C590C8-A2FD-40B7-8E42-AB5DC8AF3AF8}" srcOrd="1" destOrd="0" presId="urn:microsoft.com/office/officeart/2005/8/layout/orgChart1"/>
-    <dgm:cxn modelId="{C6DB2D82-6C95-4E8D-A699-0795C443C110}" type="presParOf" srcId="{7AAF1F81-1F8E-414F-BDA6-9BCE054FADDD}" destId="{DA74A837-2D2D-48D2-B80C-9A759CB83129}" srcOrd="1" destOrd="0" presId="urn:microsoft.com/office/officeart/2005/8/layout/orgChart1"/>
-    <dgm:cxn modelId="{4FF56ACA-AF43-4B43-B92D-8E5F6D283997}" type="presParOf" srcId="{DA74A837-2D2D-48D2-B80C-9A759CB83129}" destId="{6B8529CC-2BF5-4C72-9837-8E315C881B3C}" srcOrd="0" destOrd="0" presId="urn:microsoft.com/office/officeart/2005/8/layout/orgChart1"/>
-    <dgm:cxn modelId="{00F235D4-294B-484E-8B30-FFB466FDC081}" type="presParOf" srcId="{DA74A837-2D2D-48D2-B80C-9A759CB83129}" destId="{0DFFCB99-A834-46C4-9461-DF977AED326F}" srcOrd="1" destOrd="0" presId="urn:microsoft.com/office/officeart/2005/8/layout/orgChart1"/>
-    <dgm:cxn modelId="{893DC79E-07F6-4135-A02E-9387A34C71B3}" type="presParOf" srcId="{0DFFCB99-A834-46C4-9461-DF977AED326F}" destId="{CAA8E4AC-0C5A-41B0-B0AA-E2AE3F258473}" srcOrd="0" destOrd="0" presId="urn:microsoft.com/office/officeart/2005/8/layout/orgChart1"/>
-    <dgm:cxn modelId="{C07CA8E9-7654-41E7-A799-50568871C559}" type="presParOf" srcId="{CAA8E4AC-0C5A-41B0-B0AA-E2AE3F258473}" destId="{BAE15D45-B2FC-49B3-AD2E-AF5726954F99}" srcOrd="0" destOrd="0" presId="urn:microsoft.com/office/officeart/2005/8/layout/orgChart1"/>
-    <dgm:cxn modelId="{DAEE36AA-3D77-4FAA-BA6C-343F9EFC489B}" type="presParOf" srcId="{CAA8E4AC-0C5A-41B0-B0AA-E2AE3F258473}" destId="{D6013741-6F13-4A35-9516-59CBBB6A4EFB}" srcOrd="1" destOrd="0" presId="urn:microsoft.com/office/officeart/2005/8/layout/orgChart1"/>
-    <dgm:cxn modelId="{FB931365-79E6-4B7A-8345-0A93BAE94762}" type="presParOf" srcId="{0DFFCB99-A834-46C4-9461-DF977AED326F}" destId="{933895AB-26C9-4D94-94B4-30B3599560E5}" srcOrd="1" destOrd="0" presId="urn:microsoft.com/office/officeart/2005/8/layout/orgChart1"/>
-    <dgm:cxn modelId="{4FD6B4D6-6271-40D7-89F0-2098A7FA04EA}" type="presParOf" srcId="{933895AB-26C9-4D94-94B4-30B3599560E5}" destId="{8A9C35A1-7F0E-4582-9D28-89A68B4DC8D6}" srcOrd="0" destOrd="0" presId="urn:microsoft.com/office/officeart/2005/8/layout/orgChart1"/>
-    <dgm:cxn modelId="{AE87612A-652A-46A8-8093-5146999A8E42}" type="presParOf" srcId="{933895AB-26C9-4D94-94B4-30B3599560E5}" destId="{66A1D2F4-8A01-4AC3-AC27-64DB85154C72}" srcOrd="1" destOrd="0" presId="urn:microsoft.com/office/officeart/2005/8/layout/orgChart1"/>
-    <dgm:cxn modelId="{E3F2DAD8-178D-48A3-A8CC-1DCEC9AF90D7}" type="presParOf" srcId="{66A1D2F4-8A01-4AC3-AC27-64DB85154C72}" destId="{254D26A3-495B-4DD5-9189-A63000FB48EF}" srcOrd="0" destOrd="0" presId="urn:microsoft.com/office/officeart/2005/8/layout/orgChart1"/>
-    <dgm:cxn modelId="{573D18B2-B5DB-4BE6-92C8-D27F27BDF471}" type="presParOf" srcId="{254D26A3-495B-4DD5-9189-A63000FB48EF}" destId="{04235968-A8EE-4DA9-AEB7-71A2786EB714}" srcOrd="0" destOrd="0" presId="urn:microsoft.com/office/officeart/2005/8/layout/orgChart1"/>
-    <dgm:cxn modelId="{3B304CFC-C3DA-4FFB-A9C6-C2C626556010}" type="presParOf" srcId="{254D26A3-495B-4DD5-9189-A63000FB48EF}" destId="{4663EB0B-8F5A-4B92-8106-0C7B4B0005E8}" srcOrd="1" destOrd="0" presId="urn:microsoft.com/office/officeart/2005/8/layout/orgChart1"/>
-    <dgm:cxn modelId="{8EC15058-29F4-4D38-AFFA-13359D2C05C0}" type="presParOf" srcId="{66A1D2F4-8A01-4AC3-AC27-64DB85154C72}" destId="{75B313DB-FE4B-42A3-A067-43A5BFF14835}" srcOrd="1" destOrd="0" presId="urn:microsoft.com/office/officeart/2005/8/layout/orgChart1"/>
-    <dgm:cxn modelId="{DD924C9C-B499-4F07-876E-29A914EF6705}" type="presParOf" srcId="{66A1D2F4-8A01-4AC3-AC27-64DB85154C72}" destId="{26539859-4996-4660-BE27-7C8C78463251}" srcOrd="2" destOrd="0" presId="urn:microsoft.com/office/officeart/2005/8/layout/orgChart1"/>
-    <dgm:cxn modelId="{9244EB8E-E655-4071-9B96-6CCFF54EE426}" type="presParOf" srcId="{933895AB-26C9-4D94-94B4-30B3599560E5}" destId="{6BF21D17-2133-47D4-BD01-6A51CF18299A}" srcOrd="2" destOrd="0" presId="urn:microsoft.com/office/officeart/2005/8/layout/orgChart1"/>
-    <dgm:cxn modelId="{0F2B98E5-FD2D-4732-B516-F03203427CC3}" type="presParOf" srcId="{933895AB-26C9-4D94-94B4-30B3599560E5}" destId="{FE838B3B-CE27-411C-BD9E-94A02146D015}" srcOrd="3" destOrd="0" presId="urn:microsoft.com/office/officeart/2005/8/layout/orgChart1"/>
-    <dgm:cxn modelId="{7BB422A7-9A04-40CF-8446-940F0B6BB537}" type="presParOf" srcId="{FE838B3B-CE27-411C-BD9E-94A02146D015}" destId="{D202F725-10B5-430C-8C90-7D772EFF6F88}" srcOrd="0" destOrd="0" presId="urn:microsoft.com/office/officeart/2005/8/layout/orgChart1"/>
-    <dgm:cxn modelId="{57888D11-CF92-4CB8-A8FF-EBB29BBAF958}" type="presParOf" srcId="{D202F725-10B5-430C-8C90-7D772EFF6F88}" destId="{D96321D6-4611-4B09-ABDD-AE6FF52CAD1F}" srcOrd="0" destOrd="0" presId="urn:microsoft.com/office/officeart/2005/8/layout/orgChart1"/>
-    <dgm:cxn modelId="{A333AED4-750F-4E12-8569-D8ED8D83F9D4}" type="presParOf" srcId="{D202F725-10B5-430C-8C90-7D772EFF6F88}" destId="{F47BBA95-CCBE-4DA3-BD35-742E5AC43332}" srcOrd="1" destOrd="0" presId="urn:microsoft.com/office/officeart/2005/8/layout/orgChart1"/>
-    <dgm:cxn modelId="{07BB52D2-2EF0-49E2-831B-BFAB6D4E21D0}" type="presParOf" srcId="{FE838B3B-CE27-411C-BD9E-94A02146D015}" destId="{0A10BD75-B896-4D4D-BD49-18529329DEAB}" srcOrd="1" destOrd="0" presId="urn:microsoft.com/office/officeart/2005/8/layout/orgChart1"/>
-    <dgm:cxn modelId="{3E2B9576-A2CA-4218-9D98-5E370BEE346A}" type="presParOf" srcId="{0A10BD75-B896-4D4D-BD49-18529329DEAB}" destId="{CA1A9268-B0F9-408B-A425-35ABD7D6ED38}" srcOrd="0" destOrd="0" presId="urn:microsoft.com/office/officeart/2005/8/layout/orgChart1"/>
-    <dgm:cxn modelId="{CE7A500F-6A1F-436E-93C7-796507D612D7}" type="presParOf" srcId="{0A10BD75-B896-4D4D-BD49-18529329DEAB}" destId="{2933BEA3-C5DB-4523-A4D7-28D81B10C704}" srcOrd="1" destOrd="0" presId="urn:microsoft.com/office/officeart/2005/8/layout/orgChart1"/>
-    <dgm:cxn modelId="{3433E22F-8547-4FA8-A5B0-E2A10A610FDF}" type="presParOf" srcId="{2933BEA3-C5DB-4523-A4D7-28D81B10C704}" destId="{26003D5E-032C-47DB-A4AD-3257AD647FC0}" srcOrd="0" destOrd="0" presId="urn:microsoft.com/office/officeart/2005/8/layout/orgChart1"/>
-    <dgm:cxn modelId="{3A7BCDD7-CE6D-410F-B9BB-D2C0B1F4F6B0}" type="presParOf" srcId="{26003D5E-032C-47DB-A4AD-3257AD647FC0}" destId="{B9AA5617-8C4A-40EC-9979-AC1D7914EA9F}" srcOrd="0" destOrd="0" presId="urn:microsoft.com/office/officeart/2005/8/layout/orgChart1"/>
-    <dgm:cxn modelId="{1D155393-109B-418A-A942-C75B6946989C}" type="presParOf" srcId="{26003D5E-032C-47DB-A4AD-3257AD647FC0}" destId="{1B9EFE04-3A9D-45DC-AD82-8BCCDDBC98B0}" srcOrd="1" destOrd="0" presId="urn:microsoft.com/office/officeart/2005/8/layout/orgChart1"/>
-    <dgm:cxn modelId="{F09C049A-689E-4D4B-94E9-DD510CF593A5}" type="presParOf" srcId="{2933BEA3-C5DB-4523-A4D7-28D81B10C704}" destId="{46995EDF-43CB-4041-BC5F-FC9C03564F04}" srcOrd="1" destOrd="0" presId="urn:microsoft.com/office/officeart/2005/8/layout/orgChart1"/>
-    <dgm:cxn modelId="{0238D581-5FB7-4762-BAEC-87A23461B176}" type="presParOf" srcId="{2933BEA3-C5DB-4523-A4D7-28D81B10C704}" destId="{3C411D50-410C-484A-BEE9-20060C766017}" srcOrd="2" destOrd="0" presId="urn:microsoft.com/office/officeart/2005/8/layout/orgChart1"/>
-    <dgm:cxn modelId="{0500BCBE-42EF-4837-A90A-957293BE5EC0}" type="presParOf" srcId="{0A10BD75-B896-4D4D-BD49-18529329DEAB}" destId="{BB9DDBAB-C8E7-4194-BF5B-239DCC139FB7}" srcOrd="2" destOrd="0" presId="urn:microsoft.com/office/officeart/2005/8/layout/orgChart1"/>
-    <dgm:cxn modelId="{16C9C07B-6931-44E9-9652-D56A171CBC46}" type="presParOf" srcId="{0A10BD75-B896-4D4D-BD49-18529329DEAB}" destId="{3C566D6E-5D11-4EED-A17B-3E3A1635E2EF}" srcOrd="3" destOrd="0" presId="urn:microsoft.com/office/officeart/2005/8/layout/orgChart1"/>
-    <dgm:cxn modelId="{91A8CAC4-871C-47FC-A4A1-BBCDDBF08E2B}" type="presParOf" srcId="{3C566D6E-5D11-4EED-A17B-3E3A1635E2EF}" destId="{B3E0B917-6BF4-495C-93BA-58860263B048}" srcOrd="0" destOrd="0" presId="urn:microsoft.com/office/officeart/2005/8/layout/orgChart1"/>
-    <dgm:cxn modelId="{970BC48F-45A9-4D62-9286-9742D18B9D01}" type="presParOf" srcId="{B3E0B917-6BF4-495C-93BA-58860263B048}" destId="{7E45AAB6-E8F0-4C73-B1B6-056831EF6326}" srcOrd="0" destOrd="0" presId="urn:microsoft.com/office/officeart/2005/8/layout/orgChart1"/>
-    <dgm:cxn modelId="{C7E1ACBA-CFC8-4757-A00C-5F8AB54B561C}" type="presParOf" srcId="{B3E0B917-6BF4-495C-93BA-58860263B048}" destId="{2121D33F-580A-4062-9FAF-1EF2ABBAAEF4}" srcOrd="1" destOrd="0" presId="urn:microsoft.com/office/officeart/2005/8/layout/orgChart1"/>
-    <dgm:cxn modelId="{2411625B-5823-4C38-8C67-4498EC66EFEA}" type="presParOf" srcId="{3C566D6E-5D11-4EED-A17B-3E3A1635E2EF}" destId="{9A1E3087-22E3-4309-A79F-F49F3BF7A971}" srcOrd="1" destOrd="0" presId="urn:microsoft.com/office/officeart/2005/8/layout/orgChart1"/>
-    <dgm:cxn modelId="{10E27928-F2ED-4831-A371-2EA9C3514B4F}" type="presParOf" srcId="{3C566D6E-5D11-4EED-A17B-3E3A1635E2EF}" destId="{8F270172-1FE1-48E9-A3EF-14F09AD1992D}" srcOrd="2" destOrd="0" presId="urn:microsoft.com/office/officeart/2005/8/layout/orgChart1"/>
-    <dgm:cxn modelId="{CA7F2883-8BE1-4A82-BCDE-FA79F2B4C8E7}" type="presParOf" srcId="{0A10BD75-B896-4D4D-BD49-18529329DEAB}" destId="{41F43CCE-CA02-459F-A0BC-37A429A1E293}" srcOrd="4" destOrd="0" presId="urn:microsoft.com/office/officeart/2005/8/layout/orgChart1"/>
-    <dgm:cxn modelId="{FD88889C-DA48-4CBE-9992-270853543557}" type="presParOf" srcId="{0A10BD75-B896-4D4D-BD49-18529329DEAB}" destId="{2E587371-22C5-4D09-BBDF-5D1CD62C64B5}" srcOrd="5" destOrd="0" presId="urn:microsoft.com/office/officeart/2005/8/layout/orgChart1"/>
-    <dgm:cxn modelId="{E94A06F2-BC80-45EF-B191-C9F5D0E3904C}" type="presParOf" srcId="{2E587371-22C5-4D09-BBDF-5D1CD62C64B5}" destId="{F3F5F90A-43C5-40A7-AB75-D4214394E45C}" srcOrd="0" destOrd="0" presId="urn:microsoft.com/office/officeart/2005/8/layout/orgChart1"/>
-    <dgm:cxn modelId="{0B7B2A8D-0EF9-4114-BA7E-9B7D2DB06793}" type="presParOf" srcId="{F3F5F90A-43C5-40A7-AB75-D4214394E45C}" destId="{D76E73FD-FD92-4151-945E-BDCB2A65C76E}" srcOrd="0" destOrd="0" presId="urn:microsoft.com/office/officeart/2005/8/layout/orgChart1"/>
-    <dgm:cxn modelId="{8153F3E0-D769-4B2C-B0FA-8C5F90BA9465}" type="presParOf" srcId="{F3F5F90A-43C5-40A7-AB75-D4214394E45C}" destId="{D3D9B693-AAB1-4276-9411-3BEE2652D686}" srcOrd="1" destOrd="0" presId="urn:microsoft.com/office/officeart/2005/8/layout/orgChart1"/>
-    <dgm:cxn modelId="{34CE6ABA-5881-459C-A5A8-C6FF1834495D}" type="presParOf" srcId="{2E587371-22C5-4D09-BBDF-5D1CD62C64B5}" destId="{1C994DDE-D45E-41B4-AE9F-C36FC79C9141}" srcOrd="1" destOrd="0" presId="urn:microsoft.com/office/officeart/2005/8/layout/orgChart1"/>
-    <dgm:cxn modelId="{5525E4BA-DDB6-497D-8DBA-09E735AB01B2}" type="presParOf" srcId="{2E587371-22C5-4D09-BBDF-5D1CD62C64B5}" destId="{172484D2-94DD-4720-B55C-B558DFCDBE3C}" srcOrd="2" destOrd="0" presId="urn:microsoft.com/office/officeart/2005/8/layout/orgChart1"/>
-    <dgm:cxn modelId="{4C01198B-0D57-4FFF-A8B1-55CB2B6B6775}" type="presParOf" srcId="{0A10BD75-B896-4D4D-BD49-18529329DEAB}" destId="{C67DB67D-1630-45BA-95C1-AAD86302E14E}" srcOrd="6" destOrd="0" presId="urn:microsoft.com/office/officeart/2005/8/layout/orgChart1"/>
-    <dgm:cxn modelId="{00F8C074-C2FF-41AC-A188-FF4A11A753E3}" type="presParOf" srcId="{0A10BD75-B896-4D4D-BD49-18529329DEAB}" destId="{2CB075EA-7495-4E67-A3F5-D5A0507DD38F}" srcOrd="7" destOrd="0" presId="urn:microsoft.com/office/officeart/2005/8/layout/orgChart1"/>
-    <dgm:cxn modelId="{0DC56653-870E-4D0C-A30E-B6C64F3F5307}" type="presParOf" srcId="{2CB075EA-7495-4E67-A3F5-D5A0507DD38F}" destId="{BFA4BE7F-AABC-4D6B-B6D6-6B8FC2FCE97B}" srcOrd="0" destOrd="0" presId="urn:microsoft.com/office/officeart/2005/8/layout/orgChart1"/>
-    <dgm:cxn modelId="{0CD24FCB-3758-412C-A91C-712F69D1B7D5}" type="presParOf" srcId="{BFA4BE7F-AABC-4D6B-B6D6-6B8FC2FCE97B}" destId="{26B6BD07-313D-4F44-BF78-8C2A53E4D48E}" srcOrd="0" destOrd="0" presId="urn:microsoft.com/office/officeart/2005/8/layout/orgChart1"/>
-    <dgm:cxn modelId="{2A137E2F-795E-444A-A41F-C2E4FFFE71C2}" type="presParOf" srcId="{BFA4BE7F-AABC-4D6B-B6D6-6B8FC2FCE97B}" destId="{01D41D3E-BB1B-48FA-BC10-1D0386A659C6}" srcOrd="1" destOrd="0" presId="urn:microsoft.com/office/officeart/2005/8/layout/orgChart1"/>
-    <dgm:cxn modelId="{53DFF7C9-C40C-445A-96BC-A27AEE768A86}" type="presParOf" srcId="{2CB075EA-7495-4E67-A3F5-D5A0507DD38F}" destId="{A0EBFE44-A5FC-42E4-A641-0B07EF0C64B0}" srcOrd="1" destOrd="0" presId="urn:microsoft.com/office/officeart/2005/8/layout/orgChart1"/>
-    <dgm:cxn modelId="{2B81B1B5-8C22-46B3-B28E-1D836EF59DEF}" type="presParOf" srcId="{2CB075EA-7495-4E67-A3F5-D5A0507DD38F}" destId="{3C38659E-3A95-4FAC-980E-D9365113EA16}" srcOrd="2" destOrd="0" presId="urn:microsoft.com/office/officeart/2005/8/layout/orgChart1"/>
-    <dgm:cxn modelId="{52757490-274D-4534-BC70-1DB85ECE0EA4}" type="presParOf" srcId="{FE838B3B-CE27-411C-BD9E-94A02146D015}" destId="{1FD42A16-B324-4702-AD99-1EB663CFB6BF}" srcOrd="2" destOrd="0" presId="urn:microsoft.com/office/officeart/2005/8/layout/orgChart1"/>
-    <dgm:cxn modelId="{03E22AC0-DF9C-4086-99FA-5938DD150071}" type="presParOf" srcId="{933895AB-26C9-4D94-94B4-30B3599560E5}" destId="{9DC0B602-E7A9-4517-99C8-C5F850132B9A}" srcOrd="4" destOrd="0" presId="urn:microsoft.com/office/officeart/2005/8/layout/orgChart1"/>
-    <dgm:cxn modelId="{C23D4E65-D0AE-49EE-AFDF-FDA5386697D5}" type="presParOf" srcId="{933895AB-26C9-4D94-94B4-30B3599560E5}" destId="{818A2E2F-8275-4B7B-BCA4-66A266AAE799}" srcOrd="5" destOrd="0" presId="urn:microsoft.com/office/officeart/2005/8/layout/orgChart1"/>
-    <dgm:cxn modelId="{9EABDB6E-D3B9-4549-9DE0-9E38D6C35F29}" type="presParOf" srcId="{818A2E2F-8275-4B7B-BCA4-66A266AAE799}" destId="{6EF4BCDA-95C1-4F4C-8F0C-B7F106974906}" srcOrd="0" destOrd="0" presId="urn:microsoft.com/office/officeart/2005/8/layout/orgChart1"/>
-    <dgm:cxn modelId="{76F86AB7-8A66-4DE5-9B01-79AE8FC4C4C9}" type="presParOf" srcId="{6EF4BCDA-95C1-4F4C-8F0C-B7F106974906}" destId="{760F8758-9D27-4990-80A8-E79275172D7B}" srcOrd="0" destOrd="0" presId="urn:microsoft.com/office/officeart/2005/8/layout/orgChart1"/>
-    <dgm:cxn modelId="{E09429FD-514C-4F83-A40E-86CAB9D08373}" type="presParOf" srcId="{6EF4BCDA-95C1-4F4C-8F0C-B7F106974906}" destId="{9DC127A5-7D51-41DD-8170-445FFC5F050B}" srcOrd="1" destOrd="0" presId="urn:microsoft.com/office/officeart/2005/8/layout/orgChart1"/>
-    <dgm:cxn modelId="{6EEB92EF-B017-4367-8255-7116C48B7D79}" type="presParOf" srcId="{818A2E2F-8275-4B7B-BCA4-66A266AAE799}" destId="{A9825848-198D-4C98-AD63-E6C5C22C86D0}" srcOrd="1" destOrd="0" presId="urn:microsoft.com/office/officeart/2005/8/layout/orgChart1"/>
-    <dgm:cxn modelId="{09938AD5-4454-45D3-BD7A-508CEA9A553D}" type="presParOf" srcId="{A9825848-198D-4C98-AD63-E6C5C22C86D0}" destId="{9A579705-F9F4-4EE9-82C6-A74641322D4F}" srcOrd="0" destOrd="0" presId="urn:microsoft.com/office/officeart/2005/8/layout/orgChart1"/>
-    <dgm:cxn modelId="{9241019D-7E8D-4D24-B926-74BEFCD1913C}" type="presParOf" srcId="{A9825848-198D-4C98-AD63-E6C5C22C86D0}" destId="{9D3C6C99-9E45-47C1-BD2B-A4EEAD44B05E}" srcOrd="1" destOrd="0" presId="urn:microsoft.com/office/officeart/2005/8/layout/orgChart1"/>
-    <dgm:cxn modelId="{EC461DE0-FF10-4C55-B397-1EA64ACB9A15}" type="presParOf" srcId="{9D3C6C99-9E45-47C1-BD2B-A4EEAD44B05E}" destId="{48C24CA9-AA8D-4B63-A91A-551838565088}" srcOrd="0" destOrd="0" presId="urn:microsoft.com/office/officeart/2005/8/layout/orgChart1"/>
-    <dgm:cxn modelId="{85EFDD36-F7AB-40CA-ADC3-4FB8B7B70A8F}" type="presParOf" srcId="{48C24CA9-AA8D-4B63-A91A-551838565088}" destId="{D54AFD1C-091B-4AFF-AD36-D907B9112486}" srcOrd="0" destOrd="0" presId="urn:microsoft.com/office/officeart/2005/8/layout/orgChart1"/>
-    <dgm:cxn modelId="{423BA67B-B334-4717-A5C2-433AE7790B98}" type="presParOf" srcId="{48C24CA9-AA8D-4B63-A91A-551838565088}" destId="{3496403B-066E-4B7E-A299-D08360707D3B}" srcOrd="1" destOrd="0" presId="urn:microsoft.com/office/officeart/2005/8/layout/orgChart1"/>
-    <dgm:cxn modelId="{54740576-BAA0-473C-A6DC-18AB892C011E}" type="presParOf" srcId="{9D3C6C99-9E45-47C1-BD2B-A4EEAD44B05E}" destId="{55B93F7D-3B64-4406-B08F-23943E4BA39B}" srcOrd="1" destOrd="0" presId="urn:microsoft.com/office/officeart/2005/8/layout/orgChart1"/>
-    <dgm:cxn modelId="{DA3500E8-F8A3-4D50-9B65-0D0A793DA801}" type="presParOf" srcId="{9D3C6C99-9E45-47C1-BD2B-A4EEAD44B05E}" destId="{024A0309-8663-4F4E-81BF-3CE58F39975A}" srcOrd="2" destOrd="0" presId="urn:microsoft.com/office/officeart/2005/8/layout/orgChart1"/>
-    <dgm:cxn modelId="{FC4A0AA6-261B-467A-8B6B-51ED63A33155}" type="presParOf" srcId="{A9825848-198D-4C98-AD63-E6C5C22C86D0}" destId="{465FD7E9-E02E-4DC9-A7EF-5027CFCB34EE}" srcOrd="2" destOrd="0" presId="urn:microsoft.com/office/officeart/2005/8/layout/orgChart1"/>
-    <dgm:cxn modelId="{1D16468C-E212-4AF6-8C96-E2C000495C0A}" type="presParOf" srcId="{A9825848-198D-4C98-AD63-E6C5C22C86D0}" destId="{4C940C54-AFA4-4B94-AB27-8261D13871D8}" srcOrd="3" destOrd="0" presId="urn:microsoft.com/office/officeart/2005/8/layout/orgChart1"/>
-    <dgm:cxn modelId="{B9B99F2A-FD11-456E-8E02-D0552A304517}" type="presParOf" srcId="{4C940C54-AFA4-4B94-AB27-8261D13871D8}" destId="{B6F655AE-4543-4D9A-BF9F-AE7735EBF867}" srcOrd="0" destOrd="0" presId="urn:microsoft.com/office/officeart/2005/8/layout/orgChart1"/>
-    <dgm:cxn modelId="{BC9AE709-00BC-4FF7-81B6-81F8595E5FB0}" type="presParOf" srcId="{B6F655AE-4543-4D9A-BF9F-AE7735EBF867}" destId="{E2B065E7-A387-4D71-8003-06F3E31A3116}" srcOrd="0" destOrd="0" presId="urn:microsoft.com/office/officeart/2005/8/layout/orgChart1"/>
-    <dgm:cxn modelId="{4510FF0D-0B2D-4724-B555-CFD39DB856B6}" type="presParOf" srcId="{B6F655AE-4543-4D9A-BF9F-AE7735EBF867}" destId="{2D554533-FFE2-4A8F-A1CA-8D89666FD365}" srcOrd="1" destOrd="0" presId="urn:microsoft.com/office/officeart/2005/8/layout/orgChart1"/>
-    <dgm:cxn modelId="{AA2A8565-F100-4AB9-934B-9F45042D8964}" type="presParOf" srcId="{4C940C54-AFA4-4B94-AB27-8261D13871D8}" destId="{2189C216-C4EA-40C9-82D2-0AFA2BE0542E}" srcOrd="1" destOrd="0" presId="urn:microsoft.com/office/officeart/2005/8/layout/orgChart1"/>
-    <dgm:cxn modelId="{5EC13F68-131B-43A0-A05F-EF942CA02D09}" type="presParOf" srcId="{4C940C54-AFA4-4B94-AB27-8261D13871D8}" destId="{5DEEB6E6-3B80-438E-AA1A-B2B72520BCC4}" srcOrd="2" destOrd="0" presId="urn:microsoft.com/office/officeart/2005/8/layout/orgChart1"/>
-    <dgm:cxn modelId="{7F07E6E8-682B-4B48-B6BD-C925C70F1DE9}" type="presParOf" srcId="{A9825848-198D-4C98-AD63-E6C5C22C86D0}" destId="{B27001AB-3980-472D-91E4-136116905740}" srcOrd="4" destOrd="0" presId="urn:microsoft.com/office/officeart/2005/8/layout/orgChart1"/>
-    <dgm:cxn modelId="{E57F86D1-030B-482A-9F3F-8534206C13F7}" type="presParOf" srcId="{A9825848-198D-4C98-AD63-E6C5C22C86D0}" destId="{C50C496A-C60F-415A-AF57-AE0D4E99D88A}" srcOrd="5" destOrd="0" presId="urn:microsoft.com/office/officeart/2005/8/layout/orgChart1"/>
-    <dgm:cxn modelId="{B1E57852-EA94-4E9A-96BE-C5CAB2F99A2E}" type="presParOf" srcId="{C50C496A-C60F-415A-AF57-AE0D4E99D88A}" destId="{95DEAA8F-B990-424C-BE14-2D8A5CD864CF}" srcOrd="0" destOrd="0" presId="urn:microsoft.com/office/officeart/2005/8/layout/orgChart1"/>
-    <dgm:cxn modelId="{2341CDFB-3613-4CA9-ADA7-A8B97BCAA5C9}" type="presParOf" srcId="{95DEAA8F-B990-424C-BE14-2D8A5CD864CF}" destId="{AC0439D4-EE20-4D16-8A61-6069B40B826B}" srcOrd="0" destOrd="0" presId="urn:microsoft.com/office/officeart/2005/8/layout/orgChart1"/>
-    <dgm:cxn modelId="{8B57ECF1-2FEC-4C75-9BAC-0F7B56C27112}" type="presParOf" srcId="{95DEAA8F-B990-424C-BE14-2D8A5CD864CF}" destId="{1C86F845-C43F-449B-AB1B-5B933B350335}" srcOrd="1" destOrd="0" presId="urn:microsoft.com/office/officeart/2005/8/layout/orgChart1"/>
-    <dgm:cxn modelId="{7B30E6E2-FDB4-4D82-8BE8-4D1705F407D7}" type="presParOf" srcId="{C50C496A-C60F-415A-AF57-AE0D4E99D88A}" destId="{34B915D4-3318-452B-B3D0-328527FADAF3}" srcOrd="1" destOrd="0" presId="urn:microsoft.com/office/officeart/2005/8/layout/orgChart1"/>
-    <dgm:cxn modelId="{0B2603B3-DC34-40A2-9701-1F079B2F876D}" type="presParOf" srcId="{C50C496A-C60F-415A-AF57-AE0D4E99D88A}" destId="{38B9F297-0E48-476B-9664-F809845BE046}" srcOrd="2" destOrd="0" presId="urn:microsoft.com/office/officeart/2005/8/layout/orgChart1"/>
-    <dgm:cxn modelId="{7F7BEBE3-3DA6-4BB3-8AAE-E9B95DD12A7E}" type="presParOf" srcId="{A9825848-198D-4C98-AD63-E6C5C22C86D0}" destId="{83860755-FB95-4688-AC1D-13A984A91149}" srcOrd="6" destOrd="0" presId="urn:microsoft.com/office/officeart/2005/8/layout/orgChart1"/>
-    <dgm:cxn modelId="{7E1FE4FC-3D4A-4652-AF48-16FF28005E16}" type="presParOf" srcId="{A9825848-198D-4C98-AD63-E6C5C22C86D0}" destId="{896C94EB-0199-4FBE-837C-249B1AE00DF7}" srcOrd="7" destOrd="0" presId="urn:microsoft.com/office/officeart/2005/8/layout/orgChart1"/>
-    <dgm:cxn modelId="{D92F9EE8-CE74-431E-A6A7-6718648732D0}" type="presParOf" srcId="{896C94EB-0199-4FBE-837C-249B1AE00DF7}" destId="{A4B1D72B-FA3F-4FAF-AACB-AFDE97238282}" srcOrd="0" destOrd="0" presId="urn:microsoft.com/office/officeart/2005/8/layout/orgChart1"/>
-    <dgm:cxn modelId="{481E52A5-BFA6-4BD6-8ABD-3604938D83DD}" type="presParOf" srcId="{A4B1D72B-FA3F-4FAF-AACB-AFDE97238282}" destId="{1775CF4A-6731-4DB2-88E6-BCD1976D0B41}" srcOrd="0" destOrd="0" presId="urn:microsoft.com/office/officeart/2005/8/layout/orgChart1"/>
-    <dgm:cxn modelId="{93362EB5-5E27-4EA0-BA32-0B46FD57E9E6}" type="presParOf" srcId="{A4B1D72B-FA3F-4FAF-AACB-AFDE97238282}" destId="{B94A9FA3-2392-42CC-B1A2-61C65B337B9A}" srcOrd="1" destOrd="0" presId="urn:microsoft.com/office/officeart/2005/8/layout/orgChart1"/>
-    <dgm:cxn modelId="{F2645C77-F066-40A8-8416-D9537F3B7BCE}" type="presParOf" srcId="{896C94EB-0199-4FBE-837C-249B1AE00DF7}" destId="{A3CCEB54-DAE9-4B25-A902-5E1087C6276B}" srcOrd="1" destOrd="0" presId="urn:microsoft.com/office/officeart/2005/8/layout/orgChart1"/>
-    <dgm:cxn modelId="{DC19D743-A53A-459B-A26B-07B27CF6936E}" type="presParOf" srcId="{896C94EB-0199-4FBE-837C-249B1AE00DF7}" destId="{07AB198E-A1F9-44B4-B558-5B4AB582FF5D}" srcOrd="2" destOrd="0" presId="urn:microsoft.com/office/officeart/2005/8/layout/orgChart1"/>
-    <dgm:cxn modelId="{36FEADA2-07ED-44D5-992F-FDAFBD215A85}" type="presParOf" srcId="{818A2E2F-8275-4B7B-BCA4-66A266AAE799}" destId="{9D41F2A5-7D38-43F1-B07C-06CFA0E86CF6}" srcOrd="2" destOrd="0" presId="urn:microsoft.com/office/officeart/2005/8/layout/orgChart1"/>
-    <dgm:cxn modelId="{BBECFA55-8D1E-46ED-80D8-014E5C72BF57}" type="presParOf" srcId="{0DFFCB99-A834-46C4-9461-DF977AED326F}" destId="{C2A1B259-EF84-4ECE-A2AB-ED164D538148}" srcOrd="2" destOrd="0" presId="urn:microsoft.com/office/officeart/2005/8/layout/orgChart1"/>
-    <dgm:cxn modelId="{BD45422E-87C1-4B09-9E04-32036DA6C6CC}" type="presParOf" srcId="{DA74A837-2D2D-48D2-B80C-9A759CB83129}" destId="{371E6A1E-97B7-4D6C-B7B5-F41B82C98578}" srcOrd="2" destOrd="0" presId="urn:microsoft.com/office/officeart/2005/8/layout/orgChart1"/>
-    <dgm:cxn modelId="{FBF2B888-5D14-4E57-91A8-7F7446144CE8}" type="presParOf" srcId="{DA74A837-2D2D-48D2-B80C-9A759CB83129}" destId="{5DEDA15E-EC9D-4C47-888C-C17DCEB16218}" srcOrd="3" destOrd="0" presId="urn:microsoft.com/office/officeart/2005/8/layout/orgChart1"/>
-    <dgm:cxn modelId="{3F708ACA-2761-43F0-A873-E65293537A9A}" type="presParOf" srcId="{5DEDA15E-EC9D-4C47-888C-C17DCEB16218}" destId="{59C8D741-BB2B-40ED-853D-69CE7C859D7A}" srcOrd="0" destOrd="0" presId="urn:microsoft.com/office/officeart/2005/8/layout/orgChart1"/>
-    <dgm:cxn modelId="{D20CBE18-81AC-4249-9C25-B621B2CE3F71}" type="presParOf" srcId="{59C8D741-BB2B-40ED-853D-69CE7C859D7A}" destId="{FC10224A-B073-495F-9718-ED5FEE3C4C6D}" srcOrd="0" destOrd="0" presId="urn:microsoft.com/office/officeart/2005/8/layout/orgChart1"/>
-    <dgm:cxn modelId="{FF4EDEE5-3B3C-425D-B4C4-787E384190EB}" type="presParOf" srcId="{59C8D741-BB2B-40ED-853D-69CE7C859D7A}" destId="{D7ACAE84-C877-4B33-9D1E-164A1F90BE3A}" srcOrd="1" destOrd="0" presId="urn:microsoft.com/office/officeart/2005/8/layout/orgChart1"/>
-    <dgm:cxn modelId="{8AA9C3EE-DDBC-49A7-B0BA-F8EEC25BF622}" type="presParOf" srcId="{5DEDA15E-EC9D-4C47-888C-C17DCEB16218}" destId="{44E1E21B-FB3C-4AC5-AE6B-E53A361A0C65}" srcOrd="1" destOrd="0" presId="urn:microsoft.com/office/officeart/2005/8/layout/orgChart1"/>
-    <dgm:cxn modelId="{5BE11161-B99E-44BD-9213-11A06DF390BA}" type="presParOf" srcId="{5DEDA15E-EC9D-4C47-888C-C17DCEB16218}" destId="{1A7457FA-135F-4941-8231-D740F63D0D16}" srcOrd="2" destOrd="0" presId="urn:microsoft.com/office/officeart/2005/8/layout/orgChart1"/>
-    <dgm:cxn modelId="{25854C21-3BE7-4400-9CAB-F9100892B01E}" type="presParOf" srcId="{DA74A837-2D2D-48D2-B80C-9A759CB83129}" destId="{40FF79A6-B1B5-4FBF-BDED-FFEBC71ADE84}" srcOrd="4" destOrd="0" presId="urn:microsoft.com/office/officeart/2005/8/layout/orgChart1"/>
-    <dgm:cxn modelId="{DFAAF564-4B70-4CAA-806C-6B0A84F89355}" type="presParOf" srcId="{DA74A837-2D2D-48D2-B80C-9A759CB83129}" destId="{2FCF0889-B6E8-4E6B-8269-C05684FA3A61}" srcOrd="5" destOrd="0" presId="urn:microsoft.com/office/officeart/2005/8/layout/orgChart1"/>
-    <dgm:cxn modelId="{776F1D17-8CC5-4434-BE68-81EAEB4922B1}" type="presParOf" srcId="{2FCF0889-B6E8-4E6B-8269-C05684FA3A61}" destId="{DF7910F8-EAF4-4062-B516-09EC21BC5DE1}" srcOrd="0" destOrd="0" presId="urn:microsoft.com/office/officeart/2005/8/layout/orgChart1"/>
-    <dgm:cxn modelId="{C8C0143E-F055-41D7-B8CF-FFD07F98BA32}" type="presParOf" srcId="{DF7910F8-EAF4-4062-B516-09EC21BC5DE1}" destId="{7442B098-D4B2-43B2-B3D2-7E8AA33B18B9}" srcOrd="0" destOrd="0" presId="urn:microsoft.com/office/officeart/2005/8/layout/orgChart1"/>
-    <dgm:cxn modelId="{53957469-8939-4330-BA56-87D573BDAC1E}" type="presParOf" srcId="{DF7910F8-EAF4-4062-B516-09EC21BC5DE1}" destId="{CFCA9197-E8EA-48A3-BD1C-8F2BC1BA86CB}" srcOrd="1" destOrd="0" presId="urn:microsoft.com/office/officeart/2005/8/layout/orgChart1"/>
-    <dgm:cxn modelId="{A7380D68-6863-44FC-8C18-62175DDFC52B}" type="presParOf" srcId="{2FCF0889-B6E8-4E6B-8269-C05684FA3A61}" destId="{380B2B8C-2F8F-45C2-BB70-0E56FE900FD0}" srcOrd="1" destOrd="0" presId="urn:microsoft.com/office/officeart/2005/8/layout/orgChart1"/>
-    <dgm:cxn modelId="{A8774821-4505-4825-86F6-905313B8EFB3}" type="presParOf" srcId="{2FCF0889-B6E8-4E6B-8269-C05684FA3A61}" destId="{3C28B033-45FF-4991-9C0A-10D4CB1F512B}" srcOrd="2" destOrd="0" presId="urn:microsoft.com/office/officeart/2005/8/layout/orgChart1"/>
-    <dgm:cxn modelId="{F17C14DE-4FBB-4B6A-8CF2-D5C14CCEF7E4}" type="presParOf" srcId="{DA74A837-2D2D-48D2-B80C-9A759CB83129}" destId="{38B2AB5F-CB6D-496F-B9AB-015C597CF205}" srcOrd="6" destOrd="0" presId="urn:microsoft.com/office/officeart/2005/8/layout/orgChart1"/>
-    <dgm:cxn modelId="{6C03FEA1-7DB7-4C40-B555-043F04284A21}" type="presParOf" srcId="{DA74A837-2D2D-48D2-B80C-9A759CB83129}" destId="{B72C1A91-DCA8-4238-9FB6-9478D8C924D1}" srcOrd="7" destOrd="0" presId="urn:microsoft.com/office/officeart/2005/8/layout/orgChart1"/>
-    <dgm:cxn modelId="{FDE1E3D9-0555-4E4D-9032-0D1E59582A6F}" type="presParOf" srcId="{B72C1A91-DCA8-4238-9FB6-9478D8C924D1}" destId="{B4070056-07B7-45A6-8DD9-99ADA92436CD}" srcOrd="0" destOrd="0" presId="urn:microsoft.com/office/officeart/2005/8/layout/orgChart1"/>
-    <dgm:cxn modelId="{D1FEF483-9E51-4FFF-B63C-7ACED0DD2B06}" type="presParOf" srcId="{B4070056-07B7-45A6-8DD9-99ADA92436CD}" destId="{285370BF-602E-4B0B-AE55-11188DDC676D}" srcOrd="0" destOrd="0" presId="urn:microsoft.com/office/officeart/2005/8/layout/orgChart1"/>
-    <dgm:cxn modelId="{A36C9B44-F175-45D6-9FC1-9DAC714785AB}" type="presParOf" srcId="{B4070056-07B7-45A6-8DD9-99ADA92436CD}" destId="{ADD9AAE8-52FA-44D4-AFBA-ADB902D9D919}" srcOrd="1" destOrd="0" presId="urn:microsoft.com/office/officeart/2005/8/layout/orgChart1"/>
-    <dgm:cxn modelId="{3FD2C7DD-D1AD-42F6-A521-35B31C64B0FB}" type="presParOf" srcId="{B72C1A91-DCA8-4238-9FB6-9478D8C924D1}" destId="{37BA4C4C-F186-46BE-9CC0-8B78C40F69A7}" srcOrd="1" destOrd="0" presId="urn:microsoft.com/office/officeart/2005/8/layout/orgChart1"/>
-    <dgm:cxn modelId="{392E5FDA-9A95-4949-B895-1E73AFB0BB6A}" type="presParOf" srcId="{37BA4C4C-F186-46BE-9CC0-8B78C40F69A7}" destId="{570253FE-00AC-4B94-BA95-A5CF06CB7707}" srcOrd="0" destOrd="0" presId="urn:microsoft.com/office/officeart/2005/8/layout/orgChart1"/>
-    <dgm:cxn modelId="{9AECFB71-0524-4AD9-A364-5124F4F38DDB}" type="presParOf" srcId="{37BA4C4C-F186-46BE-9CC0-8B78C40F69A7}" destId="{968FF36C-91EA-427C-98A2-E7F6703B216B}" srcOrd="1" destOrd="0" presId="urn:microsoft.com/office/officeart/2005/8/layout/orgChart1"/>
-    <dgm:cxn modelId="{7119CA92-13D4-4507-A3E7-D43A48AA1B51}" type="presParOf" srcId="{968FF36C-91EA-427C-98A2-E7F6703B216B}" destId="{9A2B8603-9DA1-4E41-A1CA-E36F2D581DE3}" srcOrd="0" destOrd="0" presId="urn:microsoft.com/office/officeart/2005/8/layout/orgChart1"/>
-    <dgm:cxn modelId="{5B8DCDA3-5562-439A-9C08-5936405C1DA8}" type="presParOf" srcId="{9A2B8603-9DA1-4E41-A1CA-E36F2D581DE3}" destId="{28BC647E-CDD4-49D6-AB08-EC2C94CCBB14}" srcOrd="0" destOrd="0" presId="urn:microsoft.com/office/officeart/2005/8/layout/orgChart1"/>
-    <dgm:cxn modelId="{E2F79C12-445E-4D5A-A057-CA2D3FC0FB03}" type="presParOf" srcId="{9A2B8603-9DA1-4E41-A1CA-E36F2D581DE3}" destId="{3C75EEE6-EA10-4287-B2C8-6B0B0C037C8F}" srcOrd="1" destOrd="0" presId="urn:microsoft.com/office/officeart/2005/8/layout/orgChart1"/>
-    <dgm:cxn modelId="{32491239-5B9A-4BC5-8517-C1163CBB87DA}" type="presParOf" srcId="{968FF36C-91EA-427C-98A2-E7F6703B216B}" destId="{8FE3FF00-25DB-4E8C-AC68-E326C92FDF8D}" srcOrd="1" destOrd="0" presId="urn:microsoft.com/office/officeart/2005/8/layout/orgChart1"/>
-    <dgm:cxn modelId="{C24EF97B-CC31-4D88-84DF-4CBD86C8FA9F}" type="presParOf" srcId="{968FF36C-91EA-427C-98A2-E7F6703B216B}" destId="{2F4AD05E-9394-4FA4-86CE-21731042893B}" srcOrd="2" destOrd="0" presId="urn:microsoft.com/office/officeart/2005/8/layout/orgChart1"/>
-    <dgm:cxn modelId="{32A572E6-4274-4639-9A33-B861ACA39DAD}" type="presParOf" srcId="{B72C1A91-DCA8-4238-9FB6-9478D8C924D1}" destId="{20119FEB-E05B-4DDB-BFFF-EDA0CFE09FDC}" srcOrd="2" destOrd="0" presId="urn:microsoft.com/office/officeart/2005/8/layout/orgChart1"/>
-    <dgm:cxn modelId="{2FE3E233-9618-4D58-A1EC-F70D97A90F10}" type="presParOf" srcId="{7AAF1F81-1F8E-414F-BDA6-9BCE054FADDD}" destId="{41DA67B8-C8E7-4D88-B23A-E47E1E268996}" srcOrd="2" destOrd="0" presId="urn:microsoft.com/office/officeart/2005/8/layout/orgChart1"/>
+    <dgm:cxn modelId="{93DAE85F-131A-4E70-9DC2-58F095118B05}" type="presOf" srcId="{A6091638-CEF7-4980-A292-F46758C88150}" destId="{1C86F845-C43F-449B-AB1B-5B933B350335}" srcOrd="1" destOrd="0" presId="urn:microsoft.com/office/officeart/2005/8/layout/orgChart1"/>
+    <dgm:cxn modelId="{0D3D9484-5BE6-4E74-8684-24A5024E061C}" type="presParOf" srcId="{C33720B1-D9AF-43FC-AC6C-F391746D2134}" destId="{7AAF1F81-1F8E-414F-BDA6-9BCE054FADDD}" srcOrd="0" destOrd="0" presId="urn:microsoft.com/office/officeart/2005/8/layout/orgChart1"/>
+    <dgm:cxn modelId="{9B521BEC-8B35-42BE-9DFE-8509D2712325}" type="presParOf" srcId="{7AAF1F81-1F8E-414F-BDA6-9BCE054FADDD}" destId="{8AAF0E74-B809-4D2B-8607-D97859A55D5B}" srcOrd="0" destOrd="0" presId="urn:microsoft.com/office/officeart/2005/8/layout/orgChart1"/>
+    <dgm:cxn modelId="{4B60F78A-B5F4-4AFA-A408-EC253B7C7099}" type="presParOf" srcId="{8AAF0E74-B809-4D2B-8607-D97859A55D5B}" destId="{9A29FAB1-8B1C-4BD4-9CA0-E742E7AD8B22}" srcOrd="0" destOrd="0" presId="urn:microsoft.com/office/officeart/2005/8/layout/orgChart1"/>
+    <dgm:cxn modelId="{8A84692D-E75C-44C9-8BEA-B17F11A70EEF}" type="presParOf" srcId="{8AAF0E74-B809-4D2B-8607-D97859A55D5B}" destId="{88C590C8-A2FD-40B7-8E42-AB5DC8AF3AF8}" srcOrd="1" destOrd="0" presId="urn:microsoft.com/office/officeart/2005/8/layout/orgChart1"/>
+    <dgm:cxn modelId="{19329346-0E1E-4663-BB6B-AA007484AB79}" type="presParOf" srcId="{7AAF1F81-1F8E-414F-BDA6-9BCE054FADDD}" destId="{DA74A837-2D2D-48D2-B80C-9A759CB83129}" srcOrd="1" destOrd="0" presId="urn:microsoft.com/office/officeart/2005/8/layout/orgChart1"/>
+    <dgm:cxn modelId="{5278443C-6FC0-4EA7-BCBD-D25C7DA1C4B1}" type="presParOf" srcId="{DA74A837-2D2D-48D2-B80C-9A759CB83129}" destId="{6B8529CC-2BF5-4C72-9837-8E315C881B3C}" srcOrd="0" destOrd="0" presId="urn:microsoft.com/office/officeart/2005/8/layout/orgChart1"/>
+    <dgm:cxn modelId="{EABAB8AE-C518-4E1C-91B5-3A8677F4148C}" type="presParOf" srcId="{DA74A837-2D2D-48D2-B80C-9A759CB83129}" destId="{0DFFCB99-A834-46C4-9461-DF977AED326F}" srcOrd="1" destOrd="0" presId="urn:microsoft.com/office/officeart/2005/8/layout/orgChart1"/>
+    <dgm:cxn modelId="{030BB9AE-D51F-4669-B707-B0B0076676EE}" type="presParOf" srcId="{0DFFCB99-A834-46C4-9461-DF977AED326F}" destId="{CAA8E4AC-0C5A-41B0-B0AA-E2AE3F258473}" srcOrd="0" destOrd="0" presId="urn:microsoft.com/office/officeart/2005/8/layout/orgChart1"/>
+    <dgm:cxn modelId="{000FAA5F-871D-4331-BADF-769D70A050BE}" type="presParOf" srcId="{CAA8E4AC-0C5A-41B0-B0AA-E2AE3F258473}" destId="{BAE15D45-B2FC-49B3-AD2E-AF5726954F99}" srcOrd="0" destOrd="0" presId="urn:microsoft.com/office/officeart/2005/8/layout/orgChart1"/>
+    <dgm:cxn modelId="{5A9D3CFE-712D-49AF-B535-9B5BAC32DB15}" type="presParOf" srcId="{CAA8E4AC-0C5A-41B0-B0AA-E2AE3F258473}" destId="{D6013741-6F13-4A35-9516-59CBBB6A4EFB}" srcOrd="1" destOrd="0" presId="urn:microsoft.com/office/officeart/2005/8/layout/orgChart1"/>
+    <dgm:cxn modelId="{90B0E569-470A-4498-B47C-C7F27E0B0F6C}" type="presParOf" srcId="{0DFFCB99-A834-46C4-9461-DF977AED326F}" destId="{933895AB-26C9-4D94-94B4-30B3599560E5}" srcOrd="1" destOrd="0" presId="urn:microsoft.com/office/officeart/2005/8/layout/orgChart1"/>
+    <dgm:cxn modelId="{BC69568E-A92D-441F-A47A-0819EACEEDC4}" type="presParOf" srcId="{933895AB-26C9-4D94-94B4-30B3599560E5}" destId="{8A9C35A1-7F0E-4582-9D28-89A68B4DC8D6}" srcOrd="0" destOrd="0" presId="urn:microsoft.com/office/officeart/2005/8/layout/orgChart1"/>
+    <dgm:cxn modelId="{97CA0479-C4CF-485A-8CD1-F5FD3A11AE83}" type="presParOf" srcId="{933895AB-26C9-4D94-94B4-30B3599560E5}" destId="{66A1D2F4-8A01-4AC3-AC27-64DB85154C72}" srcOrd="1" destOrd="0" presId="urn:microsoft.com/office/officeart/2005/8/layout/orgChart1"/>
+    <dgm:cxn modelId="{035D9034-4F0B-4E2E-964E-B9F3F1D8F2AF}" type="presParOf" srcId="{66A1D2F4-8A01-4AC3-AC27-64DB85154C72}" destId="{254D26A3-495B-4DD5-9189-A63000FB48EF}" srcOrd="0" destOrd="0" presId="urn:microsoft.com/office/officeart/2005/8/layout/orgChart1"/>
+    <dgm:cxn modelId="{48644A55-696D-4859-8935-9638BB53EF30}" type="presParOf" srcId="{254D26A3-495B-4DD5-9189-A63000FB48EF}" destId="{04235968-A8EE-4DA9-AEB7-71A2786EB714}" srcOrd="0" destOrd="0" presId="urn:microsoft.com/office/officeart/2005/8/layout/orgChart1"/>
+    <dgm:cxn modelId="{B928292D-161D-483B-818D-EBEEB7530805}" type="presParOf" srcId="{254D26A3-495B-4DD5-9189-A63000FB48EF}" destId="{4663EB0B-8F5A-4B92-8106-0C7B4B0005E8}" srcOrd="1" destOrd="0" presId="urn:microsoft.com/office/officeart/2005/8/layout/orgChart1"/>
+    <dgm:cxn modelId="{7998E657-EE08-494A-B1DF-2EE87D128B45}" type="presParOf" srcId="{66A1D2F4-8A01-4AC3-AC27-64DB85154C72}" destId="{75B313DB-FE4B-42A3-A067-43A5BFF14835}" srcOrd="1" destOrd="0" presId="urn:microsoft.com/office/officeart/2005/8/layout/orgChart1"/>
+    <dgm:cxn modelId="{63F30852-3D17-413D-AFCB-CBF527C1F50F}" type="presParOf" srcId="{66A1D2F4-8A01-4AC3-AC27-64DB85154C72}" destId="{26539859-4996-4660-BE27-7C8C78463251}" srcOrd="2" destOrd="0" presId="urn:microsoft.com/office/officeart/2005/8/layout/orgChart1"/>
+    <dgm:cxn modelId="{FC72D559-EDAA-447F-8768-9B48B8572B75}" type="presParOf" srcId="{933895AB-26C9-4D94-94B4-30B3599560E5}" destId="{6BF21D17-2133-47D4-BD01-6A51CF18299A}" srcOrd="2" destOrd="0" presId="urn:microsoft.com/office/officeart/2005/8/layout/orgChart1"/>
+    <dgm:cxn modelId="{28C88A22-B2E8-46FD-B48C-58BEFC18AC49}" type="presParOf" srcId="{933895AB-26C9-4D94-94B4-30B3599560E5}" destId="{FE838B3B-CE27-411C-BD9E-94A02146D015}" srcOrd="3" destOrd="0" presId="urn:microsoft.com/office/officeart/2005/8/layout/orgChart1"/>
+    <dgm:cxn modelId="{9B0EE5FF-2CFB-44D0-BCB8-58E10590BBE1}" type="presParOf" srcId="{FE838B3B-CE27-411C-BD9E-94A02146D015}" destId="{D202F725-10B5-430C-8C90-7D772EFF6F88}" srcOrd="0" destOrd="0" presId="urn:microsoft.com/office/officeart/2005/8/layout/orgChart1"/>
+    <dgm:cxn modelId="{B5F6DE79-9A16-4F19-A2EB-B25AB00EBB91}" type="presParOf" srcId="{D202F725-10B5-430C-8C90-7D772EFF6F88}" destId="{D96321D6-4611-4B09-ABDD-AE6FF52CAD1F}" srcOrd="0" destOrd="0" presId="urn:microsoft.com/office/officeart/2005/8/layout/orgChart1"/>
+    <dgm:cxn modelId="{0CBFA63E-28C0-4A43-8B9C-15F934CC2D53}" type="presParOf" srcId="{D202F725-10B5-430C-8C90-7D772EFF6F88}" destId="{F47BBA95-CCBE-4DA3-BD35-742E5AC43332}" srcOrd="1" destOrd="0" presId="urn:microsoft.com/office/officeart/2005/8/layout/orgChart1"/>
+    <dgm:cxn modelId="{C3ED2107-A55C-4B71-AB25-A884CB8C3C25}" type="presParOf" srcId="{FE838B3B-CE27-411C-BD9E-94A02146D015}" destId="{0A10BD75-B896-4D4D-BD49-18529329DEAB}" srcOrd="1" destOrd="0" presId="urn:microsoft.com/office/officeart/2005/8/layout/orgChart1"/>
+    <dgm:cxn modelId="{EF448D00-4EC9-47AE-8155-D80A88AFDD46}" type="presParOf" srcId="{0A10BD75-B896-4D4D-BD49-18529329DEAB}" destId="{CA1A9268-B0F9-408B-A425-35ABD7D6ED38}" srcOrd="0" destOrd="0" presId="urn:microsoft.com/office/officeart/2005/8/layout/orgChart1"/>
+    <dgm:cxn modelId="{97E90F0D-42D8-4B4D-A066-45270A33E375}" type="presParOf" srcId="{0A10BD75-B896-4D4D-BD49-18529329DEAB}" destId="{2933BEA3-C5DB-4523-A4D7-28D81B10C704}" srcOrd="1" destOrd="0" presId="urn:microsoft.com/office/officeart/2005/8/layout/orgChart1"/>
+    <dgm:cxn modelId="{DB6D3E93-8D34-4011-AEAA-B6C4972E3FFF}" type="presParOf" srcId="{2933BEA3-C5DB-4523-A4D7-28D81B10C704}" destId="{26003D5E-032C-47DB-A4AD-3257AD647FC0}" srcOrd="0" destOrd="0" presId="urn:microsoft.com/office/officeart/2005/8/layout/orgChart1"/>
+    <dgm:cxn modelId="{757B90A3-1048-40EE-9BF3-BD4E017CF6C3}" type="presParOf" srcId="{26003D5E-032C-47DB-A4AD-3257AD647FC0}" destId="{B9AA5617-8C4A-40EC-9979-AC1D7914EA9F}" srcOrd="0" destOrd="0" presId="urn:microsoft.com/office/officeart/2005/8/layout/orgChart1"/>
+    <dgm:cxn modelId="{F977C1E5-80C7-4B5C-91FA-6C5F8FA1F015}" type="presParOf" srcId="{26003D5E-032C-47DB-A4AD-3257AD647FC0}" destId="{1B9EFE04-3A9D-45DC-AD82-8BCCDDBC98B0}" srcOrd="1" destOrd="0" presId="urn:microsoft.com/office/officeart/2005/8/layout/orgChart1"/>
+    <dgm:cxn modelId="{13393B3F-E7A5-48EE-BA47-BC7BC49B0239}" type="presParOf" srcId="{2933BEA3-C5DB-4523-A4D7-28D81B10C704}" destId="{46995EDF-43CB-4041-BC5F-FC9C03564F04}" srcOrd="1" destOrd="0" presId="urn:microsoft.com/office/officeart/2005/8/layout/orgChart1"/>
+    <dgm:cxn modelId="{3940C70E-53E5-47E1-8007-05BC9E2B09C5}" type="presParOf" srcId="{2933BEA3-C5DB-4523-A4D7-28D81B10C704}" destId="{3C411D50-410C-484A-BEE9-20060C766017}" srcOrd="2" destOrd="0" presId="urn:microsoft.com/office/officeart/2005/8/layout/orgChart1"/>
+    <dgm:cxn modelId="{6330BFA6-E3C4-4865-89C7-AFF9DC23F85E}" type="presParOf" srcId="{0A10BD75-B896-4D4D-BD49-18529329DEAB}" destId="{BB9DDBAB-C8E7-4194-BF5B-239DCC139FB7}" srcOrd="2" destOrd="0" presId="urn:microsoft.com/office/officeart/2005/8/layout/orgChart1"/>
+    <dgm:cxn modelId="{43CCA080-B926-4711-AD5F-3382D776D503}" type="presParOf" srcId="{0A10BD75-B896-4D4D-BD49-18529329DEAB}" destId="{3C566D6E-5D11-4EED-A17B-3E3A1635E2EF}" srcOrd="3" destOrd="0" presId="urn:microsoft.com/office/officeart/2005/8/layout/orgChart1"/>
+    <dgm:cxn modelId="{84393CBD-4D12-437B-831A-D9CCB57C76A9}" type="presParOf" srcId="{3C566D6E-5D11-4EED-A17B-3E3A1635E2EF}" destId="{B3E0B917-6BF4-495C-93BA-58860263B048}" srcOrd="0" destOrd="0" presId="urn:microsoft.com/office/officeart/2005/8/layout/orgChart1"/>
+    <dgm:cxn modelId="{53754BAC-2AB2-4EAD-AE25-ACA952E13F75}" type="presParOf" srcId="{B3E0B917-6BF4-495C-93BA-58860263B048}" destId="{7E45AAB6-E8F0-4C73-B1B6-056831EF6326}" srcOrd="0" destOrd="0" presId="urn:microsoft.com/office/officeart/2005/8/layout/orgChart1"/>
+    <dgm:cxn modelId="{F0D82AD7-2F0D-40E1-B7EC-A1FE12E43E06}" type="presParOf" srcId="{B3E0B917-6BF4-495C-93BA-58860263B048}" destId="{2121D33F-580A-4062-9FAF-1EF2ABBAAEF4}" srcOrd="1" destOrd="0" presId="urn:microsoft.com/office/officeart/2005/8/layout/orgChart1"/>
+    <dgm:cxn modelId="{DFE0E3F3-884A-4E0A-AC4C-AE4CCACE1214}" type="presParOf" srcId="{3C566D6E-5D11-4EED-A17B-3E3A1635E2EF}" destId="{9A1E3087-22E3-4309-A79F-F49F3BF7A971}" srcOrd="1" destOrd="0" presId="urn:microsoft.com/office/officeart/2005/8/layout/orgChart1"/>
+    <dgm:cxn modelId="{B8147E93-599B-4E69-9859-59960E1D7080}" type="presParOf" srcId="{3C566D6E-5D11-4EED-A17B-3E3A1635E2EF}" destId="{8F270172-1FE1-48E9-A3EF-14F09AD1992D}" srcOrd="2" destOrd="0" presId="urn:microsoft.com/office/officeart/2005/8/layout/orgChart1"/>
+    <dgm:cxn modelId="{B38E1294-37F6-4E04-AA61-4E8FB7F94557}" type="presParOf" srcId="{0A10BD75-B896-4D4D-BD49-18529329DEAB}" destId="{41F43CCE-CA02-459F-A0BC-37A429A1E293}" srcOrd="4" destOrd="0" presId="urn:microsoft.com/office/officeart/2005/8/layout/orgChart1"/>
+    <dgm:cxn modelId="{8662962A-453A-4C9A-AFF0-7C054B74FB08}" type="presParOf" srcId="{0A10BD75-B896-4D4D-BD49-18529329DEAB}" destId="{2E587371-22C5-4D09-BBDF-5D1CD62C64B5}" srcOrd="5" destOrd="0" presId="urn:microsoft.com/office/officeart/2005/8/layout/orgChart1"/>
+    <dgm:cxn modelId="{C134005C-FE4D-46EF-8588-A51CFD0B46DD}" type="presParOf" srcId="{2E587371-22C5-4D09-BBDF-5D1CD62C64B5}" destId="{F3F5F90A-43C5-40A7-AB75-D4214394E45C}" srcOrd="0" destOrd="0" presId="urn:microsoft.com/office/officeart/2005/8/layout/orgChart1"/>
+    <dgm:cxn modelId="{5E9D8A0B-A6DE-43FF-B279-9C747FE52396}" type="presParOf" srcId="{F3F5F90A-43C5-40A7-AB75-D4214394E45C}" destId="{D76E73FD-FD92-4151-945E-BDCB2A65C76E}" srcOrd="0" destOrd="0" presId="urn:microsoft.com/office/officeart/2005/8/layout/orgChart1"/>
+    <dgm:cxn modelId="{13D48705-9116-4686-9D1C-7B5215132313}" type="presParOf" srcId="{F3F5F90A-43C5-40A7-AB75-D4214394E45C}" destId="{D3D9B693-AAB1-4276-9411-3BEE2652D686}" srcOrd="1" destOrd="0" presId="urn:microsoft.com/office/officeart/2005/8/layout/orgChart1"/>
+    <dgm:cxn modelId="{E4B08A5B-E895-4C6B-AA69-DE498031F563}" type="presParOf" srcId="{2E587371-22C5-4D09-BBDF-5D1CD62C64B5}" destId="{1C994DDE-D45E-41B4-AE9F-C36FC79C9141}" srcOrd="1" destOrd="0" presId="urn:microsoft.com/office/officeart/2005/8/layout/orgChart1"/>
+    <dgm:cxn modelId="{73F825DA-BB67-4BFD-B63B-54797A53A83F}" type="presParOf" srcId="{2E587371-22C5-4D09-BBDF-5D1CD62C64B5}" destId="{172484D2-94DD-4720-B55C-B558DFCDBE3C}" srcOrd="2" destOrd="0" presId="urn:microsoft.com/office/officeart/2005/8/layout/orgChart1"/>
+    <dgm:cxn modelId="{DCAA3B76-7CEC-4D51-ADB3-15C642C8EC64}" type="presParOf" srcId="{0A10BD75-B896-4D4D-BD49-18529329DEAB}" destId="{C67DB67D-1630-45BA-95C1-AAD86302E14E}" srcOrd="6" destOrd="0" presId="urn:microsoft.com/office/officeart/2005/8/layout/orgChart1"/>
+    <dgm:cxn modelId="{DC63D2F2-2058-4C0B-943A-990EB20B1883}" type="presParOf" srcId="{0A10BD75-B896-4D4D-BD49-18529329DEAB}" destId="{2CB075EA-7495-4E67-A3F5-D5A0507DD38F}" srcOrd="7" destOrd="0" presId="urn:microsoft.com/office/officeart/2005/8/layout/orgChart1"/>
+    <dgm:cxn modelId="{CBA0B9D4-5899-4A03-B99B-EF4FBF84E232}" type="presParOf" srcId="{2CB075EA-7495-4E67-A3F5-D5A0507DD38F}" destId="{BFA4BE7F-AABC-4D6B-B6D6-6B8FC2FCE97B}" srcOrd="0" destOrd="0" presId="urn:microsoft.com/office/officeart/2005/8/layout/orgChart1"/>
+    <dgm:cxn modelId="{173ED56C-9BCC-49B8-B12D-A0057114F59B}" type="presParOf" srcId="{BFA4BE7F-AABC-4D6B-B6D6-6B8FC2FCE97B}" destId="{26B6BD07-313D-4F44-BF78-8C2A53E4D48E}" srcOrd="0" destOrd="0" presId="urn:microsoft.com/office/officeart/2005/8/layout/orgChart1"/>
+    <dgm:cxn modelId="{5B1E94FB-EC6C-4898-B724-3B4CA39FBE1A}" type="presParOf" srcId="{BFA4BE7F-AABC-4D6B-B6D6-6B8FC2FCE97B}" destId="{01D41D3E-BB1B-48FA-BC10-1D0386A659C6}" srcOrd="1" destOrd="0" presId="urn:microsoft.com/office/officeart/2005/8/layout/orgChart1"/>
+    <dgm:cxn modelId="{E7A21873-C22A-4A2B-A17B-22351E009A56}" type="presParOf" srcId="{2CB075EA-7495-4E67-A3F5-D5A0507DD38F}" destId="{A0EBFE44-A5FC-42E4-A641-0B07EF0C64B0}" srcOrd="1" destOrd="0" presId="urn:microsoft.com/office/officeart/2005/8/layout/orgChart1"/>
+    <dgm:cxn modelId="{4A851C5B-7D9A-4127-985D-F19304C47780}" type="presParOf" srcId="{2CB075EA-7495-4E67-A3F5-D5A0507DD38F}" destId="{3C38659E-3A95-4FAC-980E-D9365113EA16}" srcOrd="2" destOrd="0" presId="urn:microsoft.com/office/officeart/2005/8/layout/orgChart1"/>
+    <dgm:cxn modelId="{FB67BF03-9E3A-45AA-B27F-49BDFE64082A}" type="presParOf" srcId="{FE838B3B-CE27-411C-BD9E-94A02146D015}" destId="{1FD42A16-B324-4702-AD99-1EB663CFB6BF}" srcOrd="2" destOrd="0" presId="urn:microsoft.com/office/officeart/2005/8/layout/orgChart1"/>
+    <dgm:cxn modelId="{A764CDA7-CAE9-4BEC-B887-2074D53677BB}" type="presParOf" srcId="{933895AB-26C9-4D94-94B4-30B3599560E5}" destId="{9DC0B602-E7A9-4517-99C8-C5F850132B9A}" srcOrd="4" destOrd="0" presId="urn:microsoft.com/office/officeart/2005/8/layout/orgChart1"/>
+    <dgm:cxn modelId="{168EB39F-CC9F-4F58-AB37-87723F2DB4FB}" type="presParOf" srcId="{933895AB-26C9-4D94-94B4-30B3599560E5}" destId="{818A2E2F-8275-4B7B-BCA4-66A266AAE799}" srcOrd="5" destOrd="0" presId="urn:microsoft.com/office/officeart/2005/8/layout/orgChart1"/>
+    <dgm:cxn modelId="{10514BBD-3D58-4066-8D04-DD0E9875AA9B}" type="presParOf" srcId="{818A2E2F-8275-4B7B-BCA4-66A266AAE799}" destId="{6EF4BCDA-95C1-4F4C-8F0C-B7F106974906}" srcOrd="0" destOrd="0" presId="urn:microsoft.com/office/officeart/2005/8/layout/orgChart1"/>
+    <dgm:cxn modelId="{23856B54-C771-4297-8A04-4387D15E5C16}" type="presParOf" srcId="{6EF4BCDA-95C1-4F4C-8F0C-B7F106974906}" destId="{760F8758-9D27-4990-80A8-E79275172D7B}" srcOrd="0" destOrd="0" presId="urn:microsoft.com/office/officeart/2005/8/layout/orgChart1"/>
+    <dgm:cxn modelId="{A29951DE-DFA3-4648-A243-749DB1980F71}" type="presParOf" srcId="{6EF4BCDA-95C1-4F4C-8F0C-B7F106974906}" destId="{9DC127A5-7D51-41DD-8170-445FFC5F050B}" srcOrd="1" destOrd="0" presId="urn:microsoft.com/office/officeart/2005/8/layout/orgChart1"/>
+    <dgm:cxn modelId="{67FD357D-CD1B-42BC-BD4E-31EDC5A0FC81}" type="presParOf" srcId="{818A2E2F-8275-4B7B-BCA4-66A266AAE799}" destId="{A9825848-198D-4C98-AD63-E6C5C22C86D0}" srcOrd="1" destOrd="0" presId="urn:microsoft.com/office/officeart/2005/8/layout/orgChart1"/>
+    <dgm:cxn modelId="{CF185238-7690-4A50-A615-77BFBE3EB7EC}" type="presParOf" srcId="{A9825848-198D-4C98-AD63-E6C5C22C86D0}" destId="{9A579705-F9F4-4EE9-82C6-A74641322D4F}" srcOrd="0" destOrd="0" presId="urn:microsoft.com/office/officeart/2005/8/layout/orgChart1"/>
+    <dgm:cxn modelId="{DE15FADB-45CD-4F38-8ADF-FF7BC9A2942E}" type="presParOf" srcId="{A9825848-198D-4C98-AD63-E6C5C22C86D0}" destId="{9D3C6C99-9E45-47C1-BD2B-A4EEAD44B05E}" srcOrd="1" destOrd="0" presId="urn:microsoft.com/office/officeart/2005/8/layout/orgChart1"/>
+    <dgm:cxn modelId="{D5AEBF72-C228-47C2-A9E3-E62E2621CC31}" type="presParOf" srcId="{9D3C6C99-9E45-47C1-BD2B-A4EEAD44B05E}" destId="{48C24CA9-AA8D-4B63-A91A-551838565088}" srcOrd="0" destOrd="0" presId="urn:microsoft.com/office/officeart/2005/8/layout/orgChart1"/>
+    <dgm:cxn modelId="{9A0A0343-0B4E-4C07-8A76-4D3AEF6B6B32}" type="presParOf" srcId="{48C24CA9-AA8D-4B63-A91A-551838565088}" destId="{D54AFD1C-091B-4AFF-AD36-D907B9112486}" srcOrd="0" destOrd="0" presId="urn:microsoft.com/office/officeart/2005/8/layout/orgChart1"/>
+    <dgm:cxn modelId="{B4DD5763-B330-49A6-A928-4DD95FCEA9C0}" type="presParOf" srcId="{48C24CA9-AA8D-4B63-A91A-551838565088}" destId="{3496403B-066E-4B7E-A299-D08360707D3B}" srcOrd="1" destOrd="0" presId="urn:microsoft.com/office/officeart/2005/8/layout/orgChart1"/>
+    <dgm:cxn modelId="{07581A0A-E508-4A22-B56A-4D646F7BC86C}" type="presParOf" srcId="{9D3C6C99-9E45-47C1-BD2B-A4EEAD44B05E}" destId="{55B93F7D-3B64-4406-B08F-23943E4BA39B}" srcOrd="1" destOrd="0" presId="urn:microsoft.com/office/officeart/2005/8/layout/orgChart1"/>
+    <dgm:cxn modelId="{60939863-F178-4A20-9715-96EC5AD00B57}" type="presParOf" srcId="{9D3C6C99-9E45-47C1-BD2B-A4EEAD44B05E}" destId="{024A0309-8663-4F4E-81BF-3CE58F39975A}" srcOrd="2" destOrd="0" presId="urn:microsoft.com/office/officeart/2005/8/layout/orgChart1"/>
+    <dgm:cxn modelId="{32B5BAC7-38BC-4D32-A6FA-4E25FEEAA828}" type="presParOf" srcId="{A9825848-198D-4C98-AD63-E6C5C22C86D0}" destId="{465FD7E9-E02E-4DC9-A7EF-5027CFCB34EE}" srcOrd="2" destOrd="0" presId="urn:microsoft.com/office/officeart/2005/8/layout/orgChart1"/>
+    <dgm:cxn modelId="{D6E513AC-F819-4B1E-BA99-D4929EDFB3CB}" type="presParOf" srcId="{A9825848-198D-4C98-AD63-E6C5C22C86D0}" destId="{4C940C54-AFA4-4B94-AB27-8261D13871D8}" srcOrd="3" destOrd="0" presId="urn:microsoft.com/office/officeart/2005/8/layout/orgChart1"/>
+    <dgm:cxn modelId="{C08BEF1B-BD4D-46F0-BD6E-FEE11BFA5490}" type="presParOf" srcId="{4C940C54-AFA4-4B94-AB27-8261D13871D8}" destId="{B6F655AE-4543-4D9A-BF9F-AE7735EBF867}" srcOrd="0" destOrd="0" presId="urn:microsoft.com/office/officeart/2005/8/layout/orgChart1"/>
+    <dgm:cxn modelId="{55336197-B5B5-4724-90D4-806B31D66CC1}" type="presParOf" srcId="{B6F655AE-4543-4D9A-BF9F-AE7735EBF867}" destId="{E2B065E7-A387-4D71-8003-06F3E31A3116}" srcOrd="0" destOrd="0" presId="urn:microsoft.com/office/officeart/2005/8/layout/orgChart1"/>
+    <dgm:cxn modelId="{E1EF07D9-5C83-4D4E-8DBA-63CD3F808551}" type="presParOf" srcId="{B6F655AE-4543-4D9A-BF9F-AE7735EBF867}" destId="{2D554533-FFE2-4A8F-A1CA-8D89666FD365}" srcOrd="1" destOrd="0" presId="urn:microsoft.com/office/officeart/2005/8/layout/orgChart1"/>
+    <dgm:cxn modelId="{82A6CF38-A326-4704-AD0C-15106673D5C6}" type="presParOf" srcId="{4C940C54-AFA4-4B94-AB27-8261D13871D8}" destId="{2189C216-C4EA-40C9-82D2-0AFA2BE0542E}" srcOrd="1" destOrd="0" presId="urn:microsoft.com/office/officeart/2005/8/layout/orgChart1"/>
+    <dgm:cxn modelId="{901D9642-A31E-4BD9-8FF4-F7B216E54C7B}" type="presParOf" srcId="{4C940C54-AFA4-4B94-AB27-8261D13871D8}" destId="{5DEEB6E6-3B80-438E-AA1A-B2B72520BCC4}" srcOrd="2" destOrd="0" presId="urn:microsoft.com/office/officeart/2005/8/layout/orgChart1"/>
+    <dgm:cxn modelId="{C7695E18-3F62-4C71-9AE6-57E090F96900}" type="presParOf" srcId="{A9825848-198D-4C98-AD63-E6C5C22C86D0}" destId="{B27001AB-3980-472D-91E4-136116905740}" srcOrd="4" destOrd="0" presId="urn:microsoft.com/office/officeart/2005/8/layout/orgChart1"/>
+    <dgm:cxn modelId="{203EA80C-02B1-4AFF-8AE0-2DA53CB9BD17}" type="presParOf" srcId="{A9825848-198D-4C98-AD63-E6C5C22C86D0}" destId="{C50C496A-C60F-415A-AF57-AE0D4E99D88A}" srcOrd="5" destOrd="0" presId="urn:microsoft.com/office/officeart/2005/8/layout/orgChart1"/>
+    <dgm:cxn modelId="{F7FD1753-4461-4AF3-98E5-0A78180170EB}" type="presParOf" srcId="{C50C496A-C60F-415A-AF57-AE0D4E99D88A}" destId="{95DEAA8F-B990-424C-BE14-2D8A5CD864CF}" srcOrd="0" destOrd="0" presId="urn:microsoft.com/office/officeart/2005/8/layout/orgChart1"/>
+    <dgm:cxn modelId="{4D2C8A63-A503-4E54-A36F-1EEF375E52C3}" type="presParOf" srcId="{95DEAA8F-B990-424C-BE14-2D8A5CD864CF}" destId="{AC0439D4-EE20-4D16-8A61-6069B40B826B}" srcOrd="0" destOrd="0" presId="urn:microsoft.com/office/officeart/2005/8/layout/orgChart1"/>
+    <dgm:cxn modelId="{220C6793-7507-40A6-9943-43ED89FDAB46}" type="presParOf" srcId="{95DEAA8F-B990-424C-BE14-2D8A5CD864CF}" destId="{1C86F845-C43F-449B-AB1B-5B933B350335}" srcOrd="1" destOrd="0" presId="urn:microsoft.com/office/officeart/2005/8/layout/orgChart1"/>
+    <dgm:cxn modelId="{77A99564-5C9D-4452-B406-4BC1DCF059CB}" type="presParOf" srcId="{C50C496A-C60F-415A-AF57-AE0D4E99D88A}" destId="{34B915D4-3318-452B-B3D0-328527FADAF3}" srcOrd="1" destOrd="0" presId="urn:microsoft.com/office/officeart/2005/8/layout/orgChart1"/>
+    <dgm:cxn modelId="{25FF92B8-4025-4D83-BE24-20C1CE012375}" type="presParOf" srcId="{C50C496A-C60F-415A-AF57-AE0D4E99D88A}" destId="{38B9F297-0E48-476B-9664-F809845BE046}" srcOrd="2" destOrd="0" presId="urn:microsoft.com/office/officeart/2005/8/layout/orgChart1"/>
+    <dgm:cxn modelId="{14A9B3EF-FF34-4DDC-98A0-33E18BCA043C}" type="presParOf" srcId="{A9825848-198D-4C98-AD63-E6C5C22C86D0}" destId="{83860755-FB95-4688-AC1D-13A984A91149}" srcOrd="6" destOrd="0" presId="urn:microsoft.com/office/officeart/2005/8/layout/orgChart1"/>
+    <dgm:cxn modelId="{80E3C8DB-46D0-438B-A5A1-6D0EF67F6C31}" type="presParOf" srcId="{A9825848-198D-4C98-AD63-E6C5C22C86D0}" destId="{896C94EB-0199-4FBE-837C-249B1AE00DF7}" srcOrd="7" destOrd="0" presId="urn:microsoft.com/office/officeart/2005/8/layout/orgChart1"/>
+    <dgm:cxn modelId="{17845136-D904-47D8-9164-13E38449D4F2}" type="presParOf" srcId="{896C94EB-0199-4FBE-837C-249B1AE00DF7}" destId="{A4B1D72B-FA3F-4FAF-AACB-AFDE97238282}" srcOrd="0" destOrd="0" presId="urn:microsoft.com/office/officeart/2005/8/layout/orgChart1"/>
+    <dgm:cxn modelId="{385FBA5D-4FF2-4C0C-94A0-06D69227141C}" type="presParOf" srcId="{A4B1D72B-FA3F-4FAF-AACB-AFDE97238282}" destId="{1775CF4A-6731-4DB2-88E6-BCD1976D0B41}" srcOrd="0" destOrd="0" presId="urn:microsoft.com/office/officeart/2005/8/layout/orgChart1"/>
+    <dgm:cxn modelId="{131CE094-7078-4002-8483-2EED7BBA055F}" type="presParOf" srcId="{A4B1D72B-FA3F-4FAF-AACB-AFDE97238282}" destId="{B94A9FA3-2392-42CC-B1A2-61C65B337B9A}" srcOrd="1" destOrd="0" presId="urn:microsoft.com/office/officeart/2005/8/layout/orgChart1"/>
+    <dgm:cxn modelId="{EA909053-D41A-43AC-9573-C5B36775C277}" type="presParOf" srcId="{896C94EB-0199-4FBE-837C-249B1AE00DF7}" destId="{A3CCEB54-DAE9-4B25-A902-5E1087C6276B}" srcOrd="1" destOrd="0" presId="urn:microsoft.com/office/officeart/2005/8/layout/orgChart1"/>
+    <dgm:cxn modelId="{25EA9075-9968-415B-B035-8F8FF45F3919}" type="presParOf" srcId="{896C94EB-0199-4FBE-837C-249B1AE00DF7}" destId="{07AB198E-A1F9-44B4-B558-5B4AB582FF5D}" srcOrd="2" destOrd="0" presId="urn:microsoft.com/office/officeart/2005/8/layout/orgChart1"/>
+    <dgm:cxn modelId="{4E5B1E72-4519-4C24-B091-EE9E1760C6CC}" type="presParOf" srcId="{818A2E2F-8275-4B7B-BCA4-66A266AAE799}" destId="{9D41F2A5-7D38-43F1-B07C-06CFA0E86CF6}" srcOrd="2" destOrd="0" presId="urn:microsoft.com/office/officeart/2005/8/layout/orgChart1"/>
+    <dgm:cxn modelId="{9488F4DB-8A2D-407D-A2D1-3A9B2CCBC044}" type="presParOf" srcId="{0DFFCB99-A834-46C4-9461-DF977AED326F}" destId="{C2A1B259-EF84-4ECE-A2AB-ED164D538148}" srcOrd="2" destOrd="0" presId="urn:microsoft.com/office/officeart/2005/8/layout/orgChart1"/>
+    <dgm:cxn modelId="{5421C838-C8D3-42A1-89B3-C60C6CC7DF15}" type="presParOf" srcId="{DA74A837-2D2D-48D2-B80C-9A759CB83129}" destId="{371E6A1E-97B7-4D6C-B7B5-F41B82C98578}" srcOrd="2" destOrd="0" presId="urn:microsoft.com/office/officeart/2005/8/layout/orgChart1"/>
+    <dgm:cxn modelId="{FAF26FE5-019E-4C88-8E30-4F6843671F4E}" type="presParOf" srcId="{DA74A837-2D2D-48D2-B80C-9A759CB83129}" destId="{5DEDA15E-EC9D-4C47-888C-C17DCEB16218}" srcOrd="3" destOrd="0" presId="urn:microsoft.com/office/officeart/2005/8/layout/orgChart1"/>
+    <dgm:cxn modelId="{5DA53C23-81D9-4552-ADFA-14E96059CF5A}" type="presParOf" srcId="{5DEDA15E-EC9D-4C47-888C-C17DCEB16218}" destId="{59C8D741-BB2B-40ED-853D-69CE7C859D7A}" srcOrd="0" destOrd="0" presId="urn:microsoft.com/office/officeart/2005/8/layout/orgChart1"/>
+    <dgm:cxn modelId="{13B55A39-B67A-43AC-9FB4-12CEDA2B521F}" type="presParOf" srcId="{59C8D741-BB2B-40ED-853D-69CE7C859D7A}" destId="{FC10224A-B073-495F-9718-ED5FEE3C4C6D}" srcOrd="0" destOrd="0" presId="urn:microsoft.com/office/officeart/2005/8/layout/orgChart1"/>
+    <dgm:cxn modelId="{4938207E-9B17-429E-999F-E1674F1E77A5}" type="presParOf" srcId="{59C8D741-BB2B-40ED-853D-69CE7C859D7A}" destId="{D7ACAE84-C877-4B33-9D1E-164A1F90BE3A}" srcOrd="1" destOrd="0" presId="urn:microsoft.com/office/officeart/2005/8/layout/orgChart1"/>
+    <dgm:cxn modelId="{CA4F2763-D54F-4A0B-ADAB-FA87CE7CCD32}" type="presParOf" srcId="{5DEDA15E-EC9D-4C47-888C-C17DCEB16218}" destId="{44E1E21B-FB3C-4AC5-AE6B-E53A361A0C65}" srcOrd="1" destOrd="0" presId="urn:microsoft.com/office/officeart/2005/8/layout/orgChart1"/>
+    <dgm:cxn modelId="{72B5C152-F1C0-4A5A-B137-BCA242C9EB53}" type="presParOf" srcId="{5DEDA15E-EC9D-4C47-888C-C17DCEB16218}" destId="{1A7457FA-135F-4941-8231-D740F63D0D16}" srcOrd="2" destOrd="0" presId="urn:microsoft.com/office/officeart/2005/8/layout/orgChart1"/>
+    <dgm:cxn modelId="{3BCE238D-EDF6-4BD7-A2BD-D2A03EFD869B}" type="presParOf" srcId="{DA74A837-2D2D-48D2-B80C-9A759CB83129}" destId="{40FF79A6-B1B5-4FBF-BDED-FFEBC71ADE84}" srcOrd="4" destOrd="0" presId="urn:microsoft.com/office/officeart/2005/8/layout/orgChart1"/>
+    <dgm:cxn modelId="{3EF80D62-DF6A-4A8B-9065-A8646A79EB97}" type="presParOf" srcId="{DA74A837-2D2D-48D2-B80C-9A759CB83129}" destId="{2FCF0889-B6E8-4E6B-8269-C05684FA3A61}" srcOrd="5" destOrd="0" presId="urn:microsoft.com/office/officeart/2005/8/layout/orgChart1"/>
+    <dgm:cxn modelId="{7D2A1CAB-800C-40C4-88CD-BEAFC6CA186A}" type="presParOf" srcId="{2FCF0889-B6E8-4E6B-8269-C05684FA3A61}" destId="{DF7910F8-EAF4-4062-B516-09EC21BC5DE1}" srcOrd="0" destOrd="0" presId="urn:microsoft.com/office/officeart/2005/8/layout/orgChart1"/>
+    <dgm:cxn modelId="{E2144EBC-E817-4FA1-8D83-F74B048AF241}" type="presParOf" srcId="{DF7910F8-EAF4-4062-B516-09EC21BC5DE1}" destId="{7442B098-D4B2-43B2-B3D2-7E8AA33B18B9}" srcOrd="0" destOrd="0" presId="urn:microsoft.com/office/officeart/2005/8/layout/orgChart1"/>
+    <dgm:cxn modelId="{0FF4EECF-90B3-4028-8AAD-26CAF30A6B22}" type="presParOf" srcId="{DF7910F8-EAF4-4062-B516-09EC21BC5DE1}" destId="{CFCA9197-E8EA-48A3-BD1C-8F2BC1BA86CB}" srcOrd="1" destOrd="0" presId="urn:microsoft.com/office/officeart/2005/8/layout/orgChart1"/>
+    <dgm:cxn modelId="{017E6129-38B7-495C-8928-8B6B7C67F3F3}" type="presParOf" srcId="{2FCF0889-B6E8-4E6B-8269-C05684FA3A61}" destId="{380B2B8C-2F8F-45C2-BB70-0E56FE900FD0}" srcOrd="1" destOrd="0" presId="urn:microsoft.com/office/officeart/2005/8/layout/orgChart1"/>
+    <dgm:cxn modelId="{5841EE01-66F6-4E4F-851B-490AE052407B}" type="presParOf" srcId="{2FCF0889-B6E8-4E6B-8269-C05684FA3A61}" destId="{3C28B033-45FF-4991-9C0A-10D4CB1F512B}" srcOrd="2" destOrd="0" presId="urn:microsoft.com/office/officeart/2005/8/layout/orgChart1"/>
+    <dgm:cxn modelId="{53193448-BE84-49D9-86CF-A36A0EDAB1C8}" type="presParOf" srcId="{DA74A837-2D2D-48D2-B80C-9A759CB83129}" destId="{38B2AB5F-CB6D-496F-B9AB-015C597CF205}" srcOrd="6" destOrd="0" presId="urn:microsoft.com/office/officeart/2005/8/layout/orgChart1"/>
+    <dgm:cxn modelId="{75595660-FF01-4C5E-8BF6-47AB4311461E}" type="presParOf" srcId="{DA74A837-2D2D-48D2-B80C-9A759CB83129}" destId="{B72C1A91-DCA8-4238-9FB6-9478D8C924D1}" srcOrd="7" destOrd="0" presId="urn:microsoft.com/office/officeart/2005/8/layout/orgChart1"/>
+    <dgm:cxn modelId="{F9341323-6B9C-47DB-BB3A-0FC2BDC3798D}" type="presParOf" srcId="{B72C1A91-DCA8-4238-9FB6-9478D8C924D1}" destId="{B4070056-07B7-45A6-8DD9-99ADA92436CD}" srcOrd="0" destOrd="0" presId="urn:microsoft.com/office/officeart/2005/8/layout/orgChart1"/>
+    <dgm:cxn modelId="{6DDCCDFD-E9D7-4875-B2AF-F7605F73B43D}" type="presParOf" srcId="{B4070056-07B7-45A6-8DD9-99ADA92436CD}" destId="{285370BF-602E-4B0B-AE55-11188DDC676D}" srcOrd="0" destOrd="0" presId="urn:microsoft.com/office/officeart/2005/8/layout/orgChart1"/>
+    <dgm:cxn modelId="{5F0BD7C1-224A-4663-845A-69F0082E881B}" type="presParOf" srcId="{B4070056-07B7-45A6-8DD9-99ADA92436CD}" destId="{ADD9AAE8-52FA-44D4-AFBA-ADB902D9D919}" srcOrd="1" destOrd="0" presId="urn:microsoft.com/office/officeart/2005/8/layout/orgChart1"/>
+    <dgm:cxn modelId="{DE0B2DA2-790C-46DB-AF55-6D8E205A50CF}" type="presParOf" srcId="{B72C1A91-DCA8-4238-9FB6-9478D8C924D1}" destId="{37BA4C4C-F186-46BE-9CC0-8B78C40F69A7}" srcOrd="1" destOrd="0" presId="urn:microsoft.com/office/officeart/2005/8/layout/orgChart1"/>
+    <dgm:cxn modelId="{A416A277-0D93-4427-89F4-DB74B741F723}" type="presParOf" srcId="{37BA4C4C-F186-46BE-9CC0-8B78C40F69A7}" destId="{570253FE-00AC-4B94-BA95-A5CF06CB7707}" srcOrd="0" destOrd="0" presId="urn:microsoft.com/office/officeart/2005/8/layout/orgChart1"/>
+    <dgm:cxn modelId="{1AFB12C4-EDB0-46B5-822B-B83418E24382}" type="presParOf" srcId="{37BA4C4C-F186-46BE-9CC0-8B78C40F69A7}" destId="{968FF36C-91EA-427C-98A2-E7F6703B216B}" srcOrd="1" destOrd="0" presId="urn:microsoft.com/office/officeart/2005/8/layout/orgChart1"/>
+    <dgm:cxn modelId="{AB729E84-200C-409A-9F91-BCF9F42F5D77}" type="presParOf" srcId="{968FF36C-91EA-427C-98A2-E7F6703B216B}" destId="{9A2B8603-9DA1-4E41-A1CA-E36F2D581DE3}" srcOrd="0" destOrd="0" presId="urn:microsoft.com/office/officeart/2005/8/layout/orgChart1"/>
+    <dgm:cxn modelId="{DF8C0651-AE01-4782-9BF4-5FB8C36F5EAE}" type="presParOf" srcId="{9A2B8603-9DA1-4E41-A1CA-E36F2D581DE3}" destId="{28BC647E-CDD4-49D6-AB08-EC2C94CCBB14}" srcOrd="0" destOrd="0" presId="urn:microsoft.com/office/officeart/2005/8/layout/orgChart1"/>
+    <dgm:cxn modelId="{9C47DAD6-4B44-47D9-A9F7-06B9388C6ADD}" type="presParOf" srcId="{9A2B8603-9DA1-4E41-A1CA-E36F2D581DE3}" destId="{3C75EEE6-EA10-4287-B2C8-6B0B0C037C8F}" srcOrd="1" destOrd="0" presId="urn:microsoft.com/office/officeart/2005/8/layout/orgChart1"/>
+    <dgm:cxn modelId="{BA134508-CF21-4EAD-B00D-8E10CEE57C74}" type="presParOf" srcId="{968FF36C-91EA-427C-98A2-E7F6703B216B}" destId="{8FE3FF00-25DB-4E8C-AC68-E326C92FDF8D}" srcOrd="1" destOrd="0" presId="urn:microsoft.com/office/officeart/2005/8/layout/orgChart1"/>
+    <dgm:cxn modelId="{892E61FE-309B-423C-91A2-B7F80AE35F64}" type="presParOf" srcId="{968FF36C-91EA-427C-98A2-E7F6703B216B}" destId="{2F4AD05E-9394-4FA4-86CE-21731042893B}" srcOrd="2" destOrd="0" presId="urn:microsoft.com/office/officeart/2005/8/layout/orgChart1"/>
+    <dgm:cxn modelId="{736491F4-1BF4-4F2C-BA05-7F4A0A49F1B5}" type="presParOf" srcId="{B72C1A91-DCA8-4238-9FB6-9478D8C924D1}" destId="{20119FEB-E05B-4DDB-BFFF-EDA0CFE09FDC}" srcOrd="2" destOrd="0" presId="urn:microsoft.com/office/officeart/2005/8/layout/orgChart1"/>
+    <dgm:cxn modelId="{B8DFE176-A053-4A1D-B570-211ADAD116F7}" type="presParOf" srcId="{7AAF1F81-1F8E-414F-BDA6-9BCE054FADDD}" destId="{41DA67B8-C8E7-4D88-B23A-E47E1E268996}" srcOrd="2" destOrd="0" presId="urn:microsoft.com/office/officeart/2005/8/layout/orgChart1"/>
   </dgm:cxnLst>
   <dgm:bg/>
   <dgm:whole/>
@@ -14731,32 +14935,6 @@
         </w:p>
       </w:docPartBody>
     </w:docPart>
-    <w:docPart>
-      <w:docPartPr>
-        <w:name w:val="7941A528ED244018951041D157076155"/>
-        <w:category>
-          <w:name w:val="General"/>
-          <w:gallery w:val="placeholder"/>
-        </w:category>
-        <w:types>
-          <w:type w:val="bbPlcHdr"/>
-        </w:types>
-        <w:behaviors>
-          <w:behavior w:val="content"/>
-        </w:behaviors>
-        <w:guid w:val="{F8BE0DE9-C69A-4536-9C10-E5E5F63221EA}"/>
-      </w:docPartPr>
-      <w:docPartBody>
-        <w:p>
-          <w:pPr>
-            <w:pStyle w:val="7941A528ED244018951041D157076155"/>
-          </w:pPr>
-          <w:r>
-            <w:t>[Type the abstract of the document here. The abstract is typically a short summary of the contents of the document. Type the abstract of the document here. The abstract is typically a short summary of the contents of the document.]</w:t>
-          </w:r>
-        </w:p>
-      </w:docPartBody>
-    </w:docPart>
   </w:docParts>
 </w:glossaryDocument>
 </file>
@@ -14809,8 +14987,9 @@
     <w:panose1 w:val="020B0604030504040204"/>
     <w:charset w:val="00"/>
     <w:family w:val="swiss"/>
+    <w:notTrueType/>
     <w:pitch w:val="variable"/>
-    <w:sig w:usb0="61002A87" w:usb1="80000000" w:usb2="00000008" w:usb3="00000000" w:csb0="000101FF" w:csb1="00000000"/>
+    <w:sig w:usb0="00000003" w:usb1="00000000" w:usb2="00000000" w:usb3="00000000" w:csb0="00000001" w:csb1="00000000"/>
   </w:font>
   <w:font w:name="Arial">
     <w:panose1 w:val="020B0604020202020204"/>
@@ -14839,6 +15018,7 @@
   </w:compat>
   <w:rsids>
     <w:rsidRoot w:val="004F38E9"/>
+    <w:rsid w:val="00210C6B"/>
     <w:rsid w:val="004F38E9"/>
   </w:rsids>
   <m:mathPr>
@@ -15020,6 +15200,7 @@
   <w:style w:type="paragraph" w:default="1" w:styleId="Normal">
     <w:name w:val="Normal"/>
     <w:qFormat/>
+    <w:rsid w:val="00210C6B"/>
   </w:style>
   <w:style w:type="character" w:default="1" w:styleId="DefaultParagraphFont">
     <w:name w:val="Default Paragraph Font"/>
@@ -15389,7 +15570,7 @@
 </file>
 
 <file path=customXml/itemProps2.xml><?xml version="1.0" encoding="utf-8"?>
-<ds:datastoreItem xmlns:ds="http://schemas.openxmlformats.org/officeDocument/2006/customXml" ds:itemID="{30431513-10D7-4A02-A7C7-89BA7F686E76}">
+<ds:datastoreItem xmlns:ds="http://schemas.openxmlformats.org/officeDocument/2006/customXml" ds:itemID="{E49EFE30-2291-4501-A645-CECE0A2A3C7A}">
   <ds:schemaRefs>
     <ds:schemaRef ds:uri="http://schemas.openxmlformats.org/officeDocument/2006/bibliography"/>
   </ds:schemaRefs>

</xml_diff>